<commit_message>
Added resume corrected from review
</commit_message>
<xml_diff>
--- a/Lessons/Job Search/Resume_Spring2017.docx
+++ b/Lessons/Job Search/Resume_Spring2017.docx
@@ -1,6 +1,6 @@
 
 <file path=word/document.xml><?xml version="1.0" encoding="utf-8"?>
-<w:document xmlns:wpc="http://schemas.microsoft.com/office/word/2010/wordprocessingCanvas" xmlns:cx="http://schemas.microsoft.com/office/drawing/2014/chartex" xmlns:cx1="http://schemas.microsoft.com/office/drawing/2015/9/8/chartex" xmlns:mc="http://schemas.openxmlformats.org/markup-compatibility/2006" xmlns:o="urn:schemas-microsoft-com:office:office" xmlns:r="http://schemas.openxmlformats.org/officeDocument/2006/relationships" xmlns:m="http://schemas.openxmlformats.org/officeDocument/2006/math" xmlns:v="urn:schemas-microsoft-com:vml" xmlns:wp14="http://schemas.microsoft.com/office/word/2010/wordprocessingDrawing" xmlns:wp="http://schemas.openxmlformats.org/drawingml/2006/wordprocessingDrawing" xmlns:w10="urn:schemas-microsoft-com:office:word" xmlns:w="http://schemas.openxmlformats.org/wordprocessingml/2006/main" xmlns:w14="http://schemas.microsoft.com/office/word/2010/wordml" xmlns:w15="http://schemas.microsoft.com/office/word/2012/wordml" xmlns:w16se="http://schemas.microsoft.com/office/word/2015/wordml/symex" xmlns:wpg="http://schemas.microsoft.com/office/word/2010/wordprocessingGroup" xmlns:wpi="http://schemas.microsoft.com/office/word/2010/wordprocessingInk" xmlns:wne="http://schemas.microsoft.com/office/word/2006/wordml" xmlns:wps="http://schemas.microsoft.com/office/word/2010/wordprocessingShape" mc:Ignorable="w14 w15 w16se wp14">
+<w:document xmlns:wpc="http://schemas.microsoft.com/office/word/2010/wordprocessingCanvas" xmlns:cx="http://schemas.microsoft.com/office/drawing/2014/chartex" xmlns:mc="http://schemas.openxmlformats.org/markup-compatibility/2006" xmlns:o="urn:schemas-microsoft-com:office:office" xmlns:r="http://schemas.openxmlformats.org/officeDocument/2006/relationships" xmlns:m="http://schemas.openxmlformats.org/officeDocument/2006/math" xmlns:v="urn:schemas-microsoft-com:vml" xmlns:wp14="http://schemas.microsoft.com/office/word/2010/wordprocessingDrawing" xmlns:wp="http://schemas.openxmlformats.org/drawingml/2006/wordprocessingDrawing" xmlns:w10="urn:schemas-microsoft-com:office:word" xmlns:w="http://schemas.openxmlformats.org/wordprocessingml/2006/main" xmlns:w14="http://schemas.microsoft.com/office/word/2010/wordml" xmlns:w15="http://schemas.microsoft.com/office/word/2012/wordml" xmlns:w16se="http://schemas.microsoft.com/office/word/2015/wordml/symex" xmlns:wpg="http://schemas.microsoft.com/office/word/2010/wordprocessingGroup" xmlns:wpi="http://schemas.microsoft.com/office/word/2010/wordprocessingInk" xmlns:wne="http://schemas.microsoft.com/office/word/2006/wordml" xmlns:wps="http://schemas.microsoft.com/office/word/2010/wordprocessingShape" mc:Ignorable="w14 w15 w16se wp14">
   <w:body>
     <w:p>
       <w:pPr>
@@ -29,13 +29,59 @@
         <w:jc w:val="center"/>
         <w:rPr>
           <w:rFonts w:ascii="Times New Roman" w:hAnsi="Times New Roman" w:cs="Times New Roman"/>
-        </w:rPr>
-      </w:pPr>
-      <w:r>
-        <w:rPr>
-          <w:rFonts w:ascii="Times New Roman" w:hAnsi="Times New Roman" w:cs="Times New Roman"/>
-        </w:rPr>
-        <w:t>223 N Lakeview Dr. East Peoria, Il 61611</w:t>
+          <w:sz w:val="21"/>
+          <w:szCs w:val="21"/>
+        </w:rPr>
+      </w:pPr>
+      <w:r>
+        <w:rPr>
+          <w:rFonts w:ascii="Times New Roman" w:hAnsi="Times New Roman" w:cs="Times New Roman"/>
+          <w:sz w:val="21"/>
+          <w:szCs w:val="21"/>
+        </w:rPr>
+        <w:t xml:space="preserve">East Peoria, </w:t>
+      </w:r>
+      <w:proofErr w:type="gramStart"/>
+      <w:r>
+        <w:rPr>
+          <w:rFonts w:ascii="Times New Roman" w:hAnsi="Times New Roman" w:cs="Times New Roman"/>
+          <w:sz w:val="21"/>
+          <w:szCs w:val="21"/>
+        </w:rPr>
+        <w:t xml:space="preserve">Il </w:t>
+      </w:r>
+      <w:r>
+        <w:rPr>
+          <w:rFonts w:ascii="Times New Roman" w:hAnsi="Times New Roman" w:cs="Times New Roman"/>
+          <w:sz w:val="21"/>
+          <w:szCs w:val="21"/>
+        </w:rPr>
+        <w:t xml:space="preserve"> </w:t>
+      </w:r>
+      <w:r>
+        <w:rPr>
+          <w:rFonts w:ascii="Times New Roman" w:hAnsi="Times New Roman" w:cs="Times New Roman"/>
+          <w:sz w:val="21"/>
+          <w:szCs w:val="21"/>
+        </w:rPr>
+        <w:t>•</w:t>
+      </w:r>
+      <w:proofErr w:type="gramEnd"/>
+      <w:r>
+        <w:rPr>
+          <w:rFonts w:ascii="Times New Roman" w:hAnsi="Times New Roman" w:cs="Times New Roman"/>
+          <w:sz w:val="21"/>
+          <w:szCs w:val="21"/>
+        </w:rPr>
+        <w:t xml:space="preserve"> </w:t>
+      </w:r>
+      <w:r>
+        <w:rPr>
+          <w:rFonts w:ascii="Times New Roman" w:hAnsi="Times New Roman" w:cs="Times New Roman"/>
+          <w:sz w:val="21"/>
+          <w:szCs w:val="21"/>
+        </w:rPr>
+        <w:t>wjk68@case.edu • (309)-453-1529</w:t>
       </w:r>
     </w:p>
     <w:p>
@@ -44,14 +90,29 @@
         <w:jc w:val="center"/>
         <w:rPr>
           <w:rFonts w:ascii="Times New Roman" w:hAnsi="Times New Roman" w:cs="Times New Roman"/>
-        </w:rPr>
-      </w:pPr>
-      <w:r>
-        <w:rPr>
-          <w:rFonts w:ascii="Times New Roman" w:hAnsi="Times New Roman" w:cs="Times New Roman"/>
-        </w:rPr>
-        <w:t>wjk68@case.edu • (309)-453-1529</w:t>
-      </w:r>
+          <w:sz w:val="21"/>
+          <w:szCs w:val="21"/>
+        </w:rPr>
+      </w:pPr>
+      <w:r>
+        <w:rPr>
+          <w:rFonts w:ascii="Times New Roman" w:hAnsi="Times New Roman" w:cs="Times New Roman"/>
+          <w:sz w:val="21"/>
+          <w:szCs w:val="21"/>
+        </w:rPr>
+        <w:t xml:space="preserve">LinkedIn: </w:t>
+      </w:r>
+      <w:hyperlink r:id="rId8" w:history="1">
+        <w:r>
+          <w:rPr>
+            <w:rStyle w:val="Hyperlink"/>
+            <w:rFonts w:ascii="Times New Roman" w:hAnsi="Times New Roman" w:cs="Times New Roman"/>
+            <w:sz w:val="21"/>
+            <w:szCs w:val="21"/>
+          </w:rPr>
+          <w:t>https://goo.gl/5Ob9h8</w:t>
+        </w:r>
+      </w:hyperlink>
     </w:p>
     <w:p>
       <w:pPr>
@@ -91,7 +152,7 @@
           <w:rFonts w:ascii="Times New Roman" w:hAnsi="Times New Roman" w:cs="Times New Roman"/>
           <w:b/>
         </w:rPr>
-        <w:t xml:space="preserve">    Case Western Reserve Univ</w:t>
+        <w:t>Case Western Reserve Univ</w:t>
       </w:r>
       <w:r>
         <w:rPr>
@@ -186,14 +247,7 @@
           <w:b/>
         </w:rPr>
         <w:tab/>
-        <w:t xml:space="preserve">                         </w:t>
-      </w:r>
-      <w:r>
-        <w:rPr>
-          <w:rFonts w:ascii="Times New Roman" w:hAnsi="Times New Roman" w:cs="Times New Roman"/>
-          <w:b/>
-        </w:rPr>
-        <w:t xml:space="preserve">     </w:t>
+        <w:t xml:space="preserve">                              </w:t>
       </w:r>
       <w:r>
         <w:rPr>
@@ -325,36 +379,94 @@
           <w:rFonts w:ascii="Times New Roman" w:hAnsi="Times New Roman" w:cs="Times New Roman"/>
         </w:rPr>
       </w:pPr>
-      <w:r>
-        <w:rPr>
-          <w:rFonts w:ascii="Times New Roman" w:hAnsi="Times New Roman" w:cs="Times New Roman"/>
-        </w:rPr>
-        <w:t xml:space="preserve">      </w:t>
-      </w:r>
-      <w:r>
-        <w:rPr>
-          <w:rFonts w:ascii="Times New Roman" w:hAnsi="Times New Roman" w:cs="Times New Roman"/>
-        </w:rPr>
-        <w:t>Minor,</w:t>
-      </w:r>
-      <w:r>
-        <w:rPr>
-          <w:rFonts w:ascii="Times New Roman" w:hAnsi="Times New Roman" w:cs="Times New Roman"/>
-        </w:rPr>
-        <w:t xml:space="preserve"> Materials Science and Engineering</w:t>
-      </w:r>
-      <w:r>
-        <w:rPr>
-          <w:rFonts w:ascii="Times New Roman" w:hAnsi="Times New Roman" w:cs="Times New Roman"/>
+      <w:proofErr w:type="spellStart"/>
+      <w:r>
+        <w:rPr>
+          <w:rFonts w:ascii="Times New Roman" w:hAnsi="Times New Roman" w:cs="Times New Roman"/>
+          <w:b/>
+        </w:rPr>
+        <w:t>Udacity</w:t>
+      </w:r>
+      <w:proofErr w:type="spellEnd"/>
+      <w:r>
+        <w:rPr>
+          <w:rFonts w:ascii="Times New Roman" w:hAnsi="Times New Roman" w:cs="Times New Roman"/>
+          <w:b/>
+        </w:rPr>
+        <w:t xml:space="preserve"> Data Analyst Nanodegree</w:t>
+      </w:r>
+      <w:r>
+        <w:rPr>
+          <w:rFonts w:ascii="Times New Roman" w:hAnsi="Times New Roman" w:cs="Times New Roman"/>
+          <w:b/>
         </w:rPr>
         <w:tab/>
       </w:r>
       <w:r>
         <w:rPr>
           <w:rFonts w:ascii="Times New Roman" w:hAnsi="Times New Roman" w:cs="Times New Roman"/>
+          <w:b/>
         </w:rPr>
         <w:tab/>
       </w:r>
+      <w:r>
+        <w:rPr>
+          <w:rFonts w:ascii="Times New Roman" w:hAnsi="Times New Roman" w:cs="Times New Roman"/>
+          <w:b/>
+        </w:rPr>
+        <w:tab/>
+        <w:t xml:space="preserve"> </w:t>
+      </w:r>
+      <w:r>
+        <w:rPr>
+          <w:rFonts w:ascii="Times New Roman" w:hAnsi="Times New Roman" w:cs="Times New Roman"/>
+          <w:b/>
+        </w:rPr>
+        <w:t xml:space="preserve">        </w:t>
+      </w:r>
+      <w:r>
+        <w:rPr>
+          <w:rFonts w:ascii="Times New Roman" w:hAnsi="Times New Roman" w:cs="Times New Roman"/>
+          <w:b/>
+        </w:rPr>
+        <w:t xml:space="preserve">GitHub Portfolio: </w:t>
+      </w:r>
+      <w:hyperlink r:id="rId9" w:history="1">
+        <w:r>
+          <w:rPr>
+            <w:rStyle w:val="Hyperlink"/>
+            <w:rFonts w:ascii="Times New Roman" w:hAnsi="Times New Roman" w:cs="Times New Roman"/>
+          </w:rPr>
+          <w:t>https://go</w:t>
+        </w:r>
+        <w:r>
+          <w:rPr>
+            <w:rStyle w:val="Hyperlink"/>
+            <w:rFonts w:ascii="Times New Roman" w:hAnsi="Times New Roman" w:cs="Times New Roman"/>
+          </w:rPr>
+          <w:t>o</w:t>
+        </w:r>
+        <w:r>
+          <w:rPr>
+            <w:rStyle w:val="Hyperlink"/>
+            <w:rFonts w:ascii="Times New Roman" w:hAnsi="Times New Roman" w:cs="Times New Roman"/>
+          </w:rPr>
+          <w:t>.gl/eOGnvA</w:t>
+        </w:r>
+      </w:hyperlink>
+      <w:r>
+        <w:rPr>
+          <w:rFonts w:ascii="Times New Roman" w:hAnsi="Times New Roman" w:cs="Times New Roman"/>
+          <w:b/>
+        </w:rPr>
+        <w:t xml:space="preserve"> </w:t>
+      </w:r>
+      <w:r>
+        <w:rPr>
+          <w:rFonts w:ascii="Times New Roman" w:hAnsi="Times New Roman" w:cs="Times New Roman"/>
+        </w:rPr>
+        <w:tab/>
+      </w:r>
     </w:p>
     <w:p>
       <w:pPr>
@@ -363,6 +475,14 @@
           <w:rFonts w:ascii="Times New Roman" w:hAnsi="Times New Roman" w:cs="Times New Roman"/>
         </w:rPr>
       </w:pPr>
+    </w:p>
+    <w:p>
+      <w:pPr>
+        <w:spacing w:after="0" w:line="22" w:lineRule="atLeast"/>
+        <w:rPr>
+          <w:rFonts w:ascii="Times New Roman" w:hAnsi="Times New Roman" w:cs="Times New Roman"/>
+        </w:rPr>
+      </w:pPr>
       <w:r>
         <w:rPr>
           <w:rFonts w:ascii="Times New Roman" w:hAnsi="Times New Roman" w:cs="Times New Roman"/>
@@ -392,19 +512,7 @@
         <w:rPr>
           <w:rFonts w:ascii="Times New Roman" w:hAnsi="Times New Roman" w:cs="Times New Roman"/>
         </w:rPr>
-        <w:t xml:space="preserve">al analysis, numerical methods, heat transfer, </w:t>
-      </w:r>
-      <w:r>
-        <w:rPr>
-          <w:rFonts w:ascii="Times New Roman" w:hAnsi="Times New Roman" w:cs="Times New Roman"/>
-        </w:rPr>
-        <w:t>flight mechanics</w:t>
-      </w:r>
-      <w:r>
-        <w:rPr>
-          <w:rFonts w:ascii="Times New Roman" w:hAnsi="Times New Roman" w:cs="Times New Roman"/>
-        </w:rPr>
-        <w:t xml:space="preserve">, </w:t>
+        <w:t xml:space="preserve">al analysis, numerical methods, heat transfer, flight mechanics, </w:t>
       </w:r>
       <w:r>
         <w:rPr>
@@ -412,65 +520,6 @@
         </w:rPr>
         <w:t>orbital dynamics, statics, design of fluid thermal elements, aerostructures</w:t>
       </w:r>
-    </w:p>
-    <w:p>
-      <w:pPr>
-        <w:spacing w:after="0" w:line="22" w:lineRule="atLeast"/>
-      </w:pPr>
-      <w:r>
-        <w:rPr>
-          <w:rFonts w:ascii="Times New Roman" w:hAnsi="Times New Roman" w:cs="Times New Roman"/>
-          <w:b/>
-        </w:rPr>
-        <w:t xml:space="preserve">Awards: </w:t>
-      </w:r>
-      <w:r>
-        <w:rPr>
-          <w:rFonts w:ascii="Times New Roman" w:hAnsi="Times New Roman" w:cs="Times New Roman"/>
-        </w:rPr>
-        <w:t>Michelson-Morley STEM Scholarship</w:t>
-      </w:r>
-      <w:r>
-        <w:rPr>
-          <w:rFonts w:ascii="Times New Roman" w:hAnsi="Times New Roman" w:cs="Times New Roman"/>
-        </w:rPr>
-        <w:t xml:space="preserve"> recipient</w:t>
-      </w:r>
-      <w:r>
-        <w:rPr>
-          <w:rFonts w:ascii="Times New Roman" w:hAnsi="Times New Roman" w:cs="Times New Roman"/>
-        </w:rPr>
-        <w:t xml:space="preserve">, Mortar Board honor society membership chair, </w:t>
-      </w:r>
-      <w:r>
-        <w:rPr>
-          <w:rFonts w:ascii="Times New Roman" w:hAnsi="Times New Roman" w:cs="Times New Roman"/>
-        </w:rPr>
-        <w:t>Tau Bet</w:t>
-      </w:r>
-      <w:r>
-        <w:rPr>
-          <w:rFonts w:ascii="Times New Roman" w:hAnsi="Times New Roman" w:cs="Times New Roman"/>
-        </w:rPr>
-        <w:t>a Pi engineering honor society m</w:t>
-      </w:r>
-      <w:r>
-        <w:rPr>
-          <w:rFonts w:ascii="Times New Roman" w:hAnsi="Times New Roman" w:cs="Times New Roman"/>
-        </w:rPr>
-        <w:t>ember</w:t>
-      </w:r>
-      <w:r>
-        <w:rPr>
-          <w:rFonts w:ascii="Times New Roman" w:hAnsi="Times New Roman" w:cs="Times New Roman"/>
-        </w:rPr>
-        <w:t>, National Merit Scholar Commended</w:t>
-      </w:r>
-    </w:p>
-    <w:p>
-      <w:pPr>
-        <w:spacing w:after="0" w:line="22" w:lineRule="atLeast"/>
-      </w:pPr>
     </w:p>
     <w:p>
       <w:pPr>
@@ -502,6 +551,13 @@
           <w:b/>
         </w:rPr>
       </w:pPr>
+      <w:r>
+        <w:rPr>
+          <w:rFonts w:ascii="Times New Roman" w:hAnsi="Times New Roman" w:cs="Times New Roman"/>
+          <w:b/>
+        </w:rPr>
+        <w:t xml:space="preserve">   </w:t>
+      </w:r>
       <w:r>
         <w:rPr>
           <w:rFonts w:ascii="Times New Roman" w:hAnsi="Times New Roman" w:cs="Times New Roman"/>
@@ -579,7 +635,19 @@
         <w:rPr>
           <w:rFonts w:ascii="Times New Roman" w:hAnsi="Times New Roman" w:cs="Times New Roman"/>
         </w:rPr>
-        <w:t>Working on guidance, control, and mission analysis for NEA Scout</w:t>
+        <w:t>Work</w:t>
+      </w:r>
+      <w:r>
+        <w:rPr>
+          <w:rFonts w:ascii="Times New Roman" w:hAnsi="Times New Roman" w:cs="Times New Roman"/>
+        </w:rPr>
+        <w:t>ed</w:t>
+      </w:r>
+      <w:r>
+        <w:rPr>
+          <w:rFonts w:ascii="Times New Roman" w:hAnsi="Times New Roman" w:cs="Times New Roman"/>
+        </w:rPr>
+        <w:t xml:space="preserve"> on guidance, control, and mission analysis for NEA Scout</w:t>
       </w:r>
       <w:r>
         <w:rPr>
@@ -643,7 +711,13 @@
         <w:rPr>
           <w:rFonts w:ascii="Times New Roman" w:hAnsi="Times New Roman" w:cs="Times New Roman"/>
         </w:rPr>
-        <w:t>Performed data analysis in Python and several trade studies for solar sailing missions</w:t>
+        <w:t>Performed data analysis</w:t>
+      </w:r>
+      <w:r>
+        <w:rPr>
+          <w:rFonts w:ascii="Times New Roman" w:hAnsi="Times New Roman" w:cs="Times New Roman"/>
+        </w:rPr>
+        <w:t xml:space="preserve"> and numerous trade studies for solar sailing missions using Python</w:t>
       </w:r>
     </w:p>
     <w:p>
@@ -657,6 +731,13 @@
           <w:b/>
         </w:rPr>
       </w:pPr>
+      <w:r>
+        <w:rPr>
+          <w:rFonts w:ascii="Times New Roman" w:hAnsi="Times New Roman" w:cs="Times New Roman"/>
+          <w:b/>
+        </w:rPr>
+        <w:t xml:space="preserve">   </w:t>
+      </w:r>
       <w:r>
         <w:rPr>
           <w:rFonts w:ascii="Times New Roman" w:hAnsi="Times New Roman" w:cs="Times New Roman"/>
@@ -723,7 +804,31 @@
         <w:rPr>
           <w:rFonts w:ascii="Times New Roman" w:hAnsi="Times New Roman" w:cs="Times New Roman"/>
         </w:rPr>
-        <w:t xml:space="preserve">Developed and ran computational fluid dynamics simulations using OpenFOAM and CFD++ </w:t>
+        <w:t xml:space="preserve">Developed and ran </w:t>
+      </w:r>
+      <w:r>
+        <w:rPr>
+          <w:rFonts w:ascii="Times New Roman" w:hAnsi="Times New Roman" w:cs="Times New Roman"/>
+        </w:rPr>
+        <w:t xml:space="preserve">supersonic CFD </w:t>
+      </w:r>
+      <w:r>
+        <w:rPr>
+          <w:rFonts w:ascii="Times New Roman" w:hAnsi="Times New Roman" w:cs="Times New Roman"/>
+        </w:rPr>
+        <w:t>simulations</w:t>
+      </w:r>
+      <w:r>
+        <w:rPr>
+          <w:rFonts w:ascii="Times New Roman" w:hAnsi="Times New Roman" w:cs="Times New Roman"/>
+        </w:rPr>
+        <w:t xml:space="preserve"> on aircraft geometries in OpenFOAM/</w:t>
+      </w:r>
+      <w:r>
+        <w:rPr>
+          <w:rFonts w:ascii="Times New Roman" w:hAnsi="Times New Roman" w:cs="Times New Roman"/>
+        </w:rPr>
+        <w:t xml:space="preserve">CFD++ </w:t>
       </w:r>
     </w:p>
     <w:p>
@@ -749,7 +854,31 @@
         <w:rPr>
           <w:rFonts w:ascii="Times New Roman" w:hAnsi="Times New Roman" w:cs="Times New Roman"/>
         </w:rPr>
-        <w:t xml:space="preserve"> CAD model of </w:t>
+        <w:t xml:space="preserve"> CAD model </w:t>
+      </w:r>
+      <w:r>
+        <w:rPr>
+          <w:rFonts w:ascii="Times New Roman" w:hAnsi="Times New Roman" w:cs="Times New Roman"/>
+        </w:rPr>
+        <w:t xml:space="preserve">and oversaw fabrication </w:t>
+      </w:r>
+      <w:r>
+        <w:rPr>
+          <w:rFonts w:ascii="Times New Roman" w:hAnsi="Times New Roman" w:cs="Times New Roman"/>
+        </w:rPr>
+        <w:t>of</w:t>
+      </w:r>
+      <w:r>
+        <w:rPr>
+          <w:rFonts w:ascii="Times New Roman" w:hAnsi="Times New Roman" w:cs="Times New Roman"/>
+        </w:rPr>
+        <w:t xml:space="preserve"> experimental</w:t>
+      </w:r>
+      <w:r>
+        <w:rPr>
+          <w:rFonts w:ascii="Times New Roman" w:hAnsi="Times New Roman" w:cs="Times New Roman"/>
+        </w:rPr>
+        <w:t xml:space="preserve"> </w:t>
       </w:r>
       <w:r>
         <w:rPr>
@@ -761,25 +890,7 @@
         <w:rPr>
           <w:rFonts w:ascii="Times New Roman" w:hAnsi="Times New Roman" w:cs="Times New Roman"/>
         </w:rPr>
-        <w:t xml:space="preserve">for evaluation </w:t>
-      </w:r>
-      <w:r>
-        <w:rPr>
-          <w:rFonts w:ascii="Times New Roman" w:hAnsi="Times New Roman" w:cs="Times New Roman"/>
-        </w:rPr>
-        <w:t xml:space="preserve">of </w:t>
-      </w:r>
-      <w:r>
-        <w:rPr>
-          <w:rFonts w:ascii="Times New Roman" w:hAnsi="Times New Roman" w:cs="Times New Roman"/>
-        </w:rPr>
-        <w:t>prototypes</w:t>
-      </w:r>
-      <w:r>
-        <w:rPr>
-          <w:rFonts w:ascii="Times New Roman" w:hAnsi="Times New Roman" w:cs="Times New Roman"/>
-        </w:rPr>
-        <w:t xml:space="preserve"> and validation of CFD</w:t>
+        <w:t xml:space="preserve">currently in use </w:t>
       </w:r>
     </w:p>
     <w:p>
@@ -799,13 +910,25 @@
         <w:rPr>
           <w:rFonts w:ascii="Times New Roman" w:hAnsi="Times New Roman" w:cs="Times New Roman"/>
         </w:rPr>
-        <w:t xml:space="preserve">Wrote MATLAB code to analyze and visualize experimental </w:t>
-      </w:r>
-      <w:r>
-        <w:rPr>
-          <w:rFonts w:ascii="Times New Roman" w:hAnsi="Times New Roman" w:cs="Times New Roman"/>
-        </w:rPr>
-        <w:t>wind tunnel testing data</w:t>
+        <w:t>Wrote MATLAB</w:t>
+      </w:r>
+      <w:r>
+        <w:rPr>
+          <w:rFonts w:ascii="Times New Roman" w:hAnsi="Times New Roman" w:cs="Times New Roman"/>
+        </w:rPr>
+        <w:t xml:space="preserve"> and Python</w:t>
+      </w:r>
+      <w:r>
+        <w:rPr>
+          <w:rFonts w:ascii="Times New Roman" w:hAnsi="Times New Roman" w:cs="Times New Roman"/>
+        </w:rPr>
+        <w:t xml:space="preserve"> code to analyze experimental </w:t>
+      </w:r>
+      <w:r>
+        <w:rPr>
+          <w:rFonts w:ascii="Times New Roman" w:hAnsi="Times New Roman" w:cs="Times New Roman"/>
+        </w:rPr>
+        <w:t xml:space="preserve">data from wind tunnel testing </w:t>
       </w:r>
     </w:p>
     <w:p>
@@ -826,7 +949,21 @@
           <w:rFonts w:ascii="Times New Roman" w:hAnsi="Times New Roman" w:cs="Times New Roman"/>
           <w:b/>
         </w:rPr>
-        <w:t xml:space="preserve"> Private Tennis Instructor, </w:t>
+        <w:t xml:space="preserve"> </w:t>
+      </w:r>
+      <w:r>
+        <w:rPr>
+          <w:rFonts w:ascii="Times New Roman" w:hAnsi="Times New Roman" w:cs="Times New Roman"/>
+          <w:b/>
+        </w:rPr>
+        <w:t xml:space="preserve">   </w:t>
+      </w:r>
+      <w:r>
+        <w:rPr>
+          <w:rFonts w:ascii="Times New Roman" w:hAnsi="Times New Roman" w:cs="Times New Roman"/>
+          <w:b/>
+        </w:rPr>
+        <w:t xml:space="preserve">Private Tennis Instructor, </w:t>
       </w:r>
       <w:r>
         <w:rPr>
@@ -861,7 +998,19 @@
         <w:rPr>
           <w:rFonts w:ascii="Times New Roman" w:hAnsi="Times New Roman" w:cs="Times New Roman"/>
         </w:rPr>
-        <w:t>Trained high</w:t>
+        <w:t>Trained</w:t>
+      </w:r>
+      <w:r>
+        <w:rPr>
+          <w:rFonts w:ascii="Times New Roman" w:hAnsi="Times New Roman" w:cs="Times New Roman"/>
+        </w:rPr>
+        <w:t xml:space="preserve"> several dozen</w:t>
+      </w:r>
+      <w:r>
+        <w:rPr>
+          <w:rFonts w:ascii="Times New Roman" w:hAnsi="Times New Roman" w:cs="Times New Roman"/>
+        </w:rPr>
+        <w:t xml:space="preserve"> high</w:t>
       </w:r>
       <w:r>
         <w:rPr>
@@ -879,7 +1028,13 @@
         <w:rPr>
           <w:rFonts w:ascii="Times New Roman" w:hAnsi="Times New Roman" w:cs="Times New Roman"/>
         </w:rPr>
-        <w:t xml:space="preserve"> tennis players, managed ext</w:t>
+        <w:t xml:space="preserve"> tennis players and</w:t>
+      </w:r>
+      <w:r>
+        <w:rPr>
+          <w:rFonts w:ascii="Times New Roman" w:hAnsi="Times New Roman" w:cs="Times New Roman"/>
+        </w:rPr>
+        <w:t xml:space="preserve"> managed ext</w:t>
       </w:r>
       <w:r>
         <w:rPr>
@@ -934,6 +1089,317 @@
         <w:spacing w:after="0" w:line="22" w:lineRule="atLeast"/>
         <w:rPr>
           <w:rFonts w:ascii="Times New Roman" w:hAnsi="Times New Roman" w:cs="Times New Roman"/>
+        </w:rPr>
+      </w:pPr>
+      <w:r>
+        <w:rPr>
+          <w:rFonts w:ascii="Times New Roman" w:hAnsi="Times New Roman" w:cs="Times New Roman"/>
+          <w:b/>
+        </w:rPr>
+        <w:t xml:space="preserve">LEADERSHIP/ EXTRACURRICULAR ACTIVITIES </w:t>
+      </w:r>
+    </w:p>
+    <w:p>
+      <w:pPr>
+        <w:tabs>
+          <w:tab w:val="right" w:pos="9360"/>
+        </w:tabs>
+        <w:spacing w:after="0" w:line="22" w:lineRule="atLeast"/>
+        <w:rPr>
+          <w:rFonts w:ascii="Times New Roman" w:hAnsi="Times New Roman" w:cs="Times New Roman"/>
+        </w:rPr>
+      </w:pPr>
+      <w:r>
+        <w:rPr>
+          <w:rFonts w:ascii="Times New Roman" w:hAnsi="Times New Roman" w:cs="Times New Roman"/>
+          <w:b/>
+        </w:rPr>
+        <w:t xml:space="preserve">    Baja SAE Team</w:t>
+      </w:r>
+      <w:r>
+        <w:rPr>
+          <w:rFonts w:ascii="Times New Roman" w:hAnsi="Times New Roman" w:cs="Times New Roman"/>
+        </w:rPr>
+        <w:t xml:space="preserve">, Case Western Reserve University                                         </w:t>
+      </w:r>
+    </w:p>
+    <w:p>
+      <w:pPr>
+        <w:pStyle w:val="ListParagraph"/>
+        <w:numPr>
+          <w:ilvl w:val="0"/>
+          <w:numId w:val="5"/>
+        </w:numPr>
+        <w:spacing w:after="0" w:line="22" w:lineRule="atLeast"/>
+        <w:rPr>
+          <w:rFonts w:ascii="Times New Roman" w:hAnsi="Times New Roman" w:cs="Times New Roman"/>
+        </w:rPr>
+      </w:pPr>
+      <w:r>
+        <w:rPr>
+          <w:rFonts w:ascii="Times New Roman" w:hAnsi="Times New Roman" w:cs="Times New Roman"/>
+        </w:rPr>
+        <w:t xml:space="preserve">Design and fabrication engineer on top-25 </w:t>
+      </w:r>
+      <w:r>
+        <w:rPr>
+          <w:rFonts w:ascii="Times New Roman" w:hAnsi="Times New Roman" w:cs="Times New Roman"/>
+        </w:rPr>
+        <w:t xml:space="preserve">nationally </w:t>
+      </w:r>
+      <w:r>
+        <w:rPr>
+          <w:rFonts w:ascii="Times New Roman" w:hAnsi="Times New Roman" w:cs="Times New Roman"/>
+        </w:rPr>
+        <w:t>placing rally car design and build team</w:t>
+      </w:r>
+    </w:p>
+    <w:p>
+      <w:pPr>
+        <w:pStyle w:val="ListParagraph"/>
+        <w:numPr>
+          <w:ilvl w:val="0"/>
+          <w:numId w:val="5"/>
+        </w:numPr>
+        <w:spacing w:after="0" w:line="22" w:lineRule="atLeast"/>
+        <w:rPr>
+          <w:rFonts w:ascii="Times New Roman" w:hAnsi="Times New Roman" w:cs="Times New Roman"/>
+        </w:rPr>
+      </w:pPr>
+      <w:r>
+        <w:rPr>
+          <w:rFonts w:ascii="Times New Roman" w:hAnsi="Times New Roman" w:cs="Times New Roman"/>
+        </w:rPr>
+        <w:t>Designed, CAD modeled, and fabricated steering/suspension subsystem in eight months</w:t>
+      </w:r>
+    </w:p>
+    <w:p>
+      <w:pPr>
+        <w:spacing w:after="0" w:line="22" w:lineRule="atLeast"/>
+        <w:rPr>
+          <w:rFonts w:ascii="Times New Roman" w:hAnsi="Times New Roman" w:cs="Times New Roman"/>
+        </w:rPr>
+      </w:pPr>
+      <w:r>
+        <w:rPr>
+          <w:rFonts w:ascii="Times New Roman" w:hAnsi="Times New Roman" w:cs="Times New Roman"/>
+        </w:rPr>
+        <w:t xml:space="preserve">   </w:t>
+      </w:r>
+      <w:r>
+        <w:rPr>
+          <w:rFonts w:ascii="Times New Roman" w:hAnsi="Times New Roman" w:cs="Times New Roman"/>
+          <w:b/>
+        </w:rPr>
+        <w:t xml:space="preserve"> N</w:t>
+      </w:r>
+      <w:r>
+        <w:rPr>
+          <w:rFonts w:ascii="Times New Roman" w:hAnsi="Times New Roman" w:cs="Times New Roman"/>
+          <w:b/>
+        </w:rPr>
+        <w:t>ASA</w:t>
+      </w:r>
+      <w:r>
+        <w:rPr>
+          <w:rFonts w:ascii="Times New Roman" w:hAnsi="Times New Roman" w:cs="Times New Roman"/>
+          <w:b/>
+        </w:rPr>
+        <w:t xml:space="preserve"> Robotic Mining Competition Team</w:t>
+      </w:r>
+      <w:r>
+        <w:rPr>
+          <w:rFonts w:ascii="Times New Roman" w:hAnsi="Times New Roman" w:cs="Times New Roman"/>
+        </w:rPr>
+        <w:t>, Case Western Reserve University</w:t>
+      </w:r>
+    </w:p>
+    <w:p>
+      <w:pPr>
+        <w:pStyle w:val="ListParagraph"/>
+        <w:numPr>
+          <w:ilvl w:val="0"/>
+          <w:numId w:val="10"/>
+        </w:numPr>
+        <w:spacing w:after="0" w:line="22" w:lineRule="atLeast"/>
+        <w:rPr>
+          <w:rFonts w:ascii="Times New Roman" w:hAnsi="Times New Roman" w:cs="Times New Roman"/>
+        </w:rPr>
+      </w:pPr>
+      <w:r>
+        <w:rPr>
+          <w:rFonts w:ascii="Times New Roman" w:hAnsi="Times New Roman" w:cs="Times New Roman"/>
+        </w:rPr>
+        <w:t>Developed, modeled, and worked on construction of excavation system mechanical components</w:t>
+      </w:r>
+    </w:p>
+    <w:p>
+      <w:pPr>
+        <w:spacing w:after="0" w:line="22" w:lineRule="atLeast"/>
+        <w:rPr>
+          <w:rFonts w:ascii="Times New Roman" w:hAnsi="Times New Roman" w:cs="Times New Roman"/>
+        </w:rPr>
+      </w:pPr>
+      <w:r>
+        <w:rPr>
+          <w:rFonts w:ascii="Times New Roman" w:hAnsi="Times New Roman" w:cs="Times New Roman"/>
+          <w:b/>
+        </w:rPr>
+        <w:t xml:space="preserve">    Design-Build-Fly Team, </w:t>
+      </w:r>
+      <w:r>
+        <w:rPr>
+          <w:rFonts w:ascii="Times New Roman" w:hAnsi="Times New Roman" w:cs="Times New Roman"/>
+        </w:rPr>
+        <w:t>Case Western Reserve University</w:t>
+      </w:r>
+      <w:r>
+        <w:rPr>
+          <w:rFonts w:ascii="Times New Roman" w:hAnsi="Times New Roman" w:cs="Times New Roman"/>
+          <w:b/>
+        </w:rPr>
+        <w:t xml:space="preserve"> </w:t>
+      </w:r>
+      <w:r>
+        <w:rPr>
+          <w:rFonts w:ascii="Times New Roman" w:hAnsi="Times New Roman" w:cs="Times New Roman"/>
+          <w:b/>
+        </w:rPr>
+        <w:tab/>
+      </w:r>
+      <w:r>
+        <w:rPr>
+          <w:rFonts w:ascii="Times New Roman" w:hAnsi="Times New Roman" w:cs="Times New Roman"/>
+          <w:b/>
+        </w:rPr>
+        <w:tab/>
+        <w:t xml:space="preserve">        </w:t>
+      </w:r>
+    </w:p>
+    <w:p>
+      <w:pPr>
+        <w:pStyle w:val="ListParagraph"/>
+        <w:numPr>
+          <w:ilvl w:val="0"/>
+          <w:numId w:val="4"/>
+        </w:numPr>
+        <w:spacing w:after="0" w:line="22" w:lineRule="atLeast"/>
+        <w:rPr>
+          <w:rFonts w:ascii="Times New Roman" w:hAnsi="Times New Roman" w:cs="Times New Roman"/>
+        </w:rPr>
+      </w:pPr>
+      <w:r>
+        <w:rPr>
+          <w:rFonts w:ascii="Times New Roman" w:hAnsi="Times New Roman" w:cs="Times New Roman"/>
+        </w:rPr>
+        <w:t>Designed CAD model of aircraft fuselage for</w:t>
+      </w:r>
+      <w:r>
+        <w:rPr>
+          <w:rFonts w:ascii="Times New Roman" w:hAnsi="Times New Roman" w:cs="Times New Roman"/>
+        </w:rPr>
+        <w:t xml:space="preserve"> national AIAA design and fabrication competition</w:t>
+      </w:r>
+    </w:p>
+    <w:p>
+      <w:pPr>
+        <w:pStyle w:val="ListParagraph"/>
+        <w:numPr>
+          <w:ilvl w:val="0"/>
+          <w:numId w:val="4"/>
+        </w:numPr>
+        <w:spacing w:after="0" w:line="22" w:lineRule="atLeast"/>
+        <w:rPr>
+          <w:rFonts w:ascii="Times New Roman" w:hAnsi="Times New Roman" w:cs="Times New Roman"/>
+        </w:rPr>
+      </w:pPr>
+      <w:r>
+        <w:rPr>
+          <w:rFonts w:ascii="Times New Roman" w:hAnsi="Times New Roman" w:cs="Times New Roman"/>
+        </w:rPr>
+        <w:t>Oversaw successful fabrication and flight testing of the aircraft</w:t>
+      </w:r>
+    </w:p>
+    <w:p>
+      <w:pPr>
+        <w:tabs>
+          <w:tab w:val="right" w:pos="9360"/>
+        </w:tabs>
+        <w:spacing w:after="0" w:line="22" w:lineRule="atLeast"/>
+        <w:rPr>
+          <w:rFonts w:ascii="Times New Roman" w:hAnsi="Times New Roman" w:cs="Times New Roman"/>
+        </w:rPr>
+      </w:pPr>
+      <w:r>
+        <w:rPr>
+          <w:rFonts w:ascii="Times New Roman" w:hAnsi="Times New Roman" w:cs="Times New Roman"/>
+          <w:b/>
+        </w:rPr>
+        <w:t xml:space="preserve">   Civic Engagement and Learning Scholar</w:t>
+      </w:r>
+      <w:r>
+        <w:rPr>
+          <w:rFonts w:ascii="Times New Roman" w:hAnsi="Times New Roman" w:cs="Times New Roman"/>
+        </w:rPr>
+        <w:t xml:space="preserve">, Case Western Reserve University                             </w:t>
+      </w:r>
+    </w:p>
+    <w:p>
+      <w:pPr>
+        <w:pStyle w:val="ListParagraph"/>
+        <w:numPr>
+          <w:ilvl w:val="0"/>
+          <w:numId w:val="4"/>
+        </w:numPr>
+        <w:spacing w:after="0" w:line="22" w:lineRule="atLeast"/>
+      </w:pPr>
+      <w:r>
+        <w:rPr>
+          <w:rFonts w:ascii="Times New Roman" w:hAnsi="Times New Roman" w:cs="Times New Roman"/>
+        </w:rPr>
+        <w:t xml:space="preserve">Leader of weekly volunteer group </w:t>
+      </w:r>
+      <w:r>
+        <w:rPr>
+          <w:rFonts w:ascii="Times New Roman" w:hAnsi="Times New Roman" w:cs="Times New Roman"/>
+        </w:rPr>
+        <w:t>to Case Western University farm, 60+ hours of service per year</w:t>
+      </w:r>
+    </w:p>
+    <w:p>
+      <w:pPr>
+        <w:pStyle w:val="ListParagraph"/>
+        <w:numPr>
+          <w:ilvl w:val="0"/>
+          <w:numId w:val="4"/>
+        </w:numPr>
+        <w:spacing w:after="0" w:line="22" w:lineRule="atLeast"/>
+        <w:rPr>
+          <w:rFonts w:ascii="Times New Roman" w:hAnsi="Times New Roman" w:cs="Times New Roman"/>
+        </w:rPr>
+      </w:pPr>
+      <w:r>
+        <w:rPr>
+          <w:rFonts w:ascii="Times New Roman" w:hAnsi="Times New Roman" w:cs="Times New Roman"/>
+        </w:rPr>
+        <w:t>Honored by Center for Civic Engagement and Learning for service and community involvement</w:t>
+      </w:r>
+      <w:r>
+        <w:rPr>
+          <w:rFonts w:ascii="Times New Roman" w:hAnsi="Times New Roman" w:cs="Times New Roman"/>
+          <w:b/>
+        </w:rPr>
+        <w:t xml:space="preserve"> </w:t>
+      </w:r>
+    </w:p>
+    <w:p>
+      <w:pPr>
+        <w:pBdr>
+          <w:top w:val="single" w:sz="4" w:space="1" w:color="auto"/>
+        </w:pBdr>
+        <w:spacing w:after="0" w:line="22" w:lineRule="atLeast"/>
+        <w:rPr>
+          <w:rFonts w:ascii="Times New Roman" w:hAnsi="Times New Roman" w:cs="Times New Roman"/>
           <w:b/>
         </w:rPr>
       </w:pPr>
@@ -974,7 +1440,19 @@
         <w:rPr>
           <w:rFonts w:ascii="Times New Roman" w:hAnsi="Times New Roman" w:cs="Times New Roman"/>
         </w:rPr>
-        <w:t xml:space="preserve"> Directed Energy Professional Society Systems Symposium in September 2016</w:t>
+        <w:t xml:space="preserve"> D</w:t>
+      </w:r>
+      <w:r>
+        <w:rPr>
+          <w:rFonts w:ascii="Times New Roman" w:hAnsi="Times New Roman" w:cs="Times New Roman"/>
+        </w:rPr>
+        <w:t>EPS</w:t>
+      </w:r>
+      <w:r>
+        <w:rPr>
+          <w:rFonts w:ascii="Times New Roman" w:hAnsi="Times New Roman" w:cs="Times New Roman"/>
+        </w:rPr>
+        <w:t xml:space="preserve"> Systems Symposium in September 2016</w:t>
       </w:r>
     </w:p>
     <w:p>
@@ -1048,291 +1526,17 @@
         <w:spacing w:after="0" w:line="22" w:lineRule="atLeast"/>
         <w:rPr>
           <w:rFonts w:ascii="Times New Roman" w:hAnsi="Times New Roman" w:cs="Times New Roman"/>
-        </w:rPr>
-      </w:pPr>
-      <w:r>
-        <w:rPr>
-          <w:rFonts w:ascii="Times New Roman" w:hAnsi="Times New Roman" w:cs="Times New Roman"/>
-          <w:b/>
-        </w:rPr>
-        <w:t>LEADERSHIP/</w:t>
-      </w:r>
-      <w:r>
-        <w:rPr>
-          <w:rFonts w:ascii="Times New Roman" w:hAnsi="Times New Roman" w:cs="Times New Roman"/>
-          <w:b/>
-        </w:rPr>
-        <w:t xml:space="preserve"> </w:t>
-      </w:r>
-      <w:r>
-        <w:rPr>
-          <w:rFonts w:ascii="Times New Roman" w:hAnsi="Times New Roman" w:cs="Times New Roman"/>
-          <w:b/>
-        </w:rPr>
-        <w:t xml:space="preserve">EXTRACURRICULAR ACTIVITIES </w:t>
-      </w:r>
-    </w:p>
-    <w:p>
-      <w:pPr>
-        <w:tabs>
-          <w:tab w:val="right" w:pos="9360"/>
-        </w:tabs>
-        <w:spacing w:after="0" w:line="22" w:lineRule="atLeast"/>
-        <w:rPr>
-          <w:rFonts w:ascii="Times New Roman" w:hAnsi="Times New Roman" w:cs="Times New Roman"/>
-        </w:rPr>
-      </w:pPr>
-      <w:r>
-        <w:rPr>
-          <w:rFonts w:ascii="Times New Roman" w:hAnsi="Times New Roman" w:cs="Times New Roman"/>
-          <w:b/>
-        </w:rPr>
-        <w:t xml:space="preserve">    Baja SAE Team</w:t>
-      </w:r>
-      <w:r>
-        <w:rPr>
-          <w:rFonts w:ascii="Times New Roman" w:hAnsi="Times New Roman" w:cs="Times New Roman"/>
-        </w:rPr>
-        <w:t xml:space="preserve">, Case Western Reserve University                                        </w:t>
-      </w:r>
-      <w:r>
-        <w:rPr>
-          <w:rFonts w:ascii="Times New Roman" w:hAnsi="Times New Roman" w:cs="Times New Roman"/>
-        </w:rPr>
-        <w:t xml:space="preserve"> </w:t>
-      </w:r>
-    </w:p>
-    <w:p>
-      <w:pPr>
-        <w:pStyle w:val="ListParagraph"/>
-        <w:numPr>
-          <w:ilvl w:val="0"/>
-          <w:numId w:val="5"/>
-        </w:numPr>
-        <w:spacing w:after="0" w:line="22" w:lineRule="atLeast"/>
-        <w:rPr>
-          <w:rFonts w:ascii="Times New Roman" w:hAnsi="Times New Roman" w:cs="Times New Roman"/>
-        </w:rPr>
-      </w:pPr>
-      <w:r>
-        <w:rPr>
-          <w:rFonts w:ascii="Times New Roman" w:hAnsi="Times New Roman" w:cs="Times New Roman"/>
-        </w:rPr>
-        <w:t>Member of team competing in international rally car design and build competition</w:t>
-      </w:r>
-    </w:p>
-    <w:p>
-      <w:pPr>
-        <w:pStyle w:val="ListParagraph"/>
-        <w:numPr>
-          <w:ilvl w:val="0"/>
-          <w:numId w:val="5"/>
-        </w:numPr>
-        <w:spacing w:after="0" w:line="22" w:lineRule="atLeast"/>
-        <w:rPr>
-          <w:rFonts w:ascii="Times New Roman" w:hAnsi="Times New Roman" w:cs="Times New Roman"/>
-        </w:rPr>
-      </w:pPr>
-      <w:r>
-        <w:rPr>
-          <w:rFonts w:ascii="Times New Roman" w:hAnsi="Times New Roman" w:cs="Times New Roman"/>
-        </w:rPr>
-        <w:t>Working</w:t>
-      </w:r>
-      <w:r>
-        <w:rPr>
-          <w:rFonts w:ascii="Times New Roman" w:hAnsi="Times New Roman" w:cs="Times New Roman"/>
-        </w:rPr>
-        <w:t xml:space="preserve"> on </w:t>
-      </w:r>
-      <w:r>
-        <w:rPr>
-          <w:rFonts w:ascii="Times New Roman" w:hAnsi="Times New Roman" w:cs="Times New Roman"/>
-        </w:rPr>
-        <w:t xml:space="preserve">CAD </w:t>
-      </w:r>
-      <w:r>
-        <w:rPr>
-          <w:rFonts w:ascii="Times New Roman" w:hAnsi="Times New Roman" w:cs="Times New Roman"/>
-        </w:rPr>
-        <w:t>modeli</w:t>
-      </w:r>
-      <w:r>
-        <w:rPr>
-          <w:rFonts w:ascii="Times New Roman" w:hAnsi="Times New Roman" w:cs="Times New Roman"/>
-        </w:rPr>
-        <w:t>ng and manufacturing suspension</w:t>
-      </w:r>
-      <w:r>
-        <w:rPr>
-          <w:rFonts w:ascii="Times New Roman" w:hAnsi="Times New Roman" w:cs="Times New Roman"/>
-        </w:rPr>
-        <w:t>/</w:t>
-      </w:r>
-      <w:r>
-        <w:rPr>
-          <w:rFonts w:ascii="Times New Roman" w:hAnsi="Times New Roman" w:cs="Times New Roman"/>
-        </w:rPr>
-        <w:t>steering subsystem</w:t>
-      </w:r>
-    </w:p>
-    <w:p>
-      <w:pPr>
-        <w:spacing w:after="0" w:line="22" w:lineRule="atLeast"/>
-        <w:rPr>
-          <w:rFonts w:ascii="Times New Roman" w:hAnsi="Times New Roman" w:cs="Times New Roman"/>
-        </w:rPr>
-      </w:pPr>
-      <w:r>
-        <w:rPr>
-          <w:rFonts w:ascii="Times New Roman" w:hAnsi="Times New Roman" w:cs="Times New Roman"/>
-        </w:rPr>
-        <w:t xml:space="preserve">   </w:t>
-      </w:r>
-      <w:r>
-        <w:rPr>
-          <w:rFonts w:ascii="Times New Roman" w:hAnsi="Times New Roman" w:cs="Times New Roman"/>
-          <w:b/>
-        </w:rPr>
-        <w:t xml:space="preserve"> N</w:t>
-      </w:r>
-      <w:r>
-        <w:rPr>
-          <w:rFonts w:ascii="Times New Roman" w:hAnsi="Times New Roman" w:cs="Times New Roman"/>
-          <w:b/>
-        </w:rPr>
-        <w:t>ASA</w:t>
-      </w:r>
-      <w:r>
-        <w:rPr>
-          <w:rFonts w:ascii="Times New Roman" w:hAnsi="Times New Roman" w:cs="Times New Roman"/>
-          <w:b/>
-        </w:rPr>
-        <w:t xml:space="preserve"> Robotic Mining Competition Team</w:t>
-      </w:r>
-      <w:r>
-        <w:rPr>
-          <w:rFonts w:ascii="Times New Roman" w:hAnsi="Times New Roman" w:cs="Times New Roman"/>
-        </w:rPr>
-        <w:t>, Case Western Reserve University</w:t>
-      </w:r>
-    </w:p>
-    <w:p>
-      <w:pPr>
-        <w:pStyle w:val="ListParagraph"/>
-        <w:numPr>
-          <w:ilvl w:val="0"/>
-          <w:numId w:val="10"/>
-        </w:numPr>
-        <w:spacing w:after="0" w:line="22" w:lineRule="atLeast"/>
-        <w:rPr>
-          <w:rFonts w:ascii="Times New Roman" w:hAnsi="Times New Roman" w:cs="Times New Roman"/>
-        </w:rPr>
-      </w:pPr>
-      <w:r>
-        <w:rPr>
-          <w:rFonts w:ascii="Times New Roman" w:hAnsi="Times New Roman" w:cs="Times New Roman"/>
-        </w:rPr>
-        <w:t>Member of team competing in NASA</w:t>
-      </w:r>
-      <w:r>
-        <w:rPr>
-          <w:rFonts w:ascii="Times New Roman" w:hAnsi="Times New Roman" w:cs="Times New Roman"/>
-        </w:rPr>
-        <w:t xml:space="preserve"> sponsored </w:t>
-      </w:r>
-      <w:r>
-        <w:rPr>
-          <w:rFonts w:ascii="Times New Roman" w:hAnsi="Times New Roman" w:cs="Times New Roman"/>
-        </w:rPr>
-        <w:t>robotic mining competition</w:t>
-      </w:r>
-    </w:p>
-    <w:p>
-      <w:pPr>
-        <w:pStyle w:val="ListParagraph"/>
-        <w:numPr>
-          <w:ilvl w:val="0"/>
-          <w:numId w:val="10"/>
-        </w:numPr>
-        <w:spacing w:after="0" w:line="22" w:lineRule="atLeast"/>
-        <w:rPr>
-          <w:rFonts w:ascii="Times New Roman" w:hAnsi="Times New Roman" w:cs="Times New Roman"/>
-        </w:rPr>
-      </w:pPr>
-      <w:r>
-        <w:rPr>
-          <w:rFonts w:ascii="Times New Roman" w:hAnsi="Times New Roman" w:cs="Times New Roman"/>
-        </w:rPr>
-        <w:t xml:space="preserve">Working on developing, </w:t>
-      </w:r>
-      <w:r>
-        <w:rPr>
-          <w:rFonts w:ascii="Times New Roman" w:hAnsi="Times New Roman" w:cs="Times New Roman"/>
-        </w:rPr>
-        <w:t>modeling</w:t>
-      </w:r>
-      <w:r>
-        <w:rPr>
-          <w:rFonts w:ascii="Times New Roman" w:hAnsi="Times New Roman" w:cs="Times New Roman"/>
-        </w:rPr>
-        <w:t>, and constructing</w:t>
-      </w:r>
-      <w:r>
-        <w:rPr>
-          <w:rFonts w:ascii="Times New Roman" w:hAnsi="Times New Roman" w:cs="Times New Roman"/>
-        </w:rPr>
-        <w:t xml:space="preserve"> excavation system mechanical components</w:t>
-      </w:r>
-    </w:p>
-    <w:p>
-      <w:pPr>
-        <w:spacing w:after="0" w:line="22" w:lineRule="atLeast"/>
-        <w:rPr>
-          <w:rFonts w:ascii="Times New Roman" w:hAnsi="Times New Roman" w:cs="Times New Roman"/>
-        </w:rPr>
-      </w:pPr>
-      <w:r>
-        <w:rPr>
-          <w:rFonts w:ascii="Times New Roman" w:hAnsi="Times New Roman" w:cs="Times New Roman"/>
-          <w:b/>
-        </w:rPr>
-        <w:t xml:space="preserve">    Design-Build-Fly Team, </w:t>
-      </w:r>
-      <w:r>
-        <w:rPr>
-          <w:rFonts w:ascii="Times New Roman" w:hAnsi="Times New Roman" w:cs="Times New Roman"/>
-        </w:rPr>
-        <w:t>Case Western Reserve University</w:t>
-      </w:r>
-      <w:r>
-        <w:rPr>
-          <w:rFonts w:ascii="Times New Roman" w:hAnsi="Times New Roman" w:cs="Times New Roman"/>
-          <w:b/>
-        </w:rPr>
-        <w:t xml:space="preserve"> </w:t>
-      </w:r>
-      <w:r>
-        <w:rPr>
-          <w:rFonts w:ascii="Times New Roman" w:hAnsi="Times New Roman" w:cs="Times New Roman"/>
-          <w:b/>
-        </w:rPr>
-        <w:tab/>
-      </w:r>
-      <w:r>
-        <w:rPr>
-          <w:rFonts w:ascii="Times New Roman" w:hAnsi="Times New Roman" w:cs="Times New Roman"/>
-          <w:b/>
-        </w:rPr>
-        <w:tab/>
-        <w:t xml:space="preserve">       </w:t>
-      </w:r>
-      <w:r>
-        <w:rPr>
-          <w:rFonts w:ascii="Times New Roman" w:hAnsi="Times New Roman" w:cs="Times New Roman"/>
-          <w:b/>
-        </w:rPr>
-        <w:t xml:space="preserve"> </w:t>
+          <w:b/>
+          <w:sz w:val="24"/>
+          <w:szCs w:val="24"/>
+        </w:rPr>
+      </w:pPr>
+      <w:r>
+        <w:rPr>
+          <w:rFonts w:ascii="Times New Roman" w:hAnsi="Times New Roman" w:cs="Times New Roman"/>
+          <w:b/>
+        </w:rPr>
+        <w:t>TECHNICAL SKILLS</w:t>
       </w:r>
     </w:p>
     <w:p>
@@ -1351,19 +1555,21 @@
         <w:rPr>
           <w:rFonts w:ascii="Times New Roman" w:hAnsi="Times New Roman" w:cs="Times New Roman"/>
         </w:rPr>
-        <w:t xml:space="preserve">Member </w:t>
-      </w:r>
-      <w:r>
-        <w:rPr>
-          <w:rFonts w:ascii="Times New Roman" w:hAnsi="Times New Roman" w:cs="Times New Roman"/>
-        </w:rPr>
-        <w:t>of team</w:t>
-      </w:r>
-      <w:r>
-        <w:rPr>
-          <w:rFonts w:ascii="Times New Roman" w:hAnsi="Times New Roman" w:cs="Times New Roman"/>
-        </w:rPr>
-        <w:t xml:space="preserve"> involved in national AIAA aircraft design and fabrication competition</w:t>
+        <w:t xml:space="preserve">Working experience with CFD software, Solidworks, Microsoft Office, </w:t>
+      </w:r>
+      <w:proofErr w:type="spellStart"/>
+      <w:r>
+        <w:rPr>
+          <w:rFonts w:ascii="Times New Roman" w:hAnsi="Times New Roman" w:cs="Times New Roman"/>
+        </w:rPr>
+        <w:t>Git</w:t>
+      </w:r>
+      <w:proofErr w:type="spellEnd"/>
+      <w:r>
+        <w:rPr>
+          <w:rFonts w:ascii="Times New Roman" w:hAnsi="Times New Roman" w:cs="Times New Roman"/>
+        </w:rPr>
+        <w:t>, SVN, STK</w:t>
       </w:r>
     </w:p>
     <w:p>
@@ -1382,45 +1588,21 @@
         <w:rPr>
           <w:rFonts w:ascii="Times New Roman" w:hAnsi="Times New Roman" w:cs="Times New Roman"/>
         </w:rPr>
-        <w:t>Designed CAD model of aircraft fuselage and oversaw fabrication of the aircraft</w:t>
-      </w:r>
-    </w:p>
-    <w:p>
-      <w:pPr>
-        <w:tabs>
-          <w:tab w:val="right" w:pos="9360"/>
-        </w:tabs>
-        <w:spacing w:after="0" w:line="22" w:lineRule="atLeast"/>
-        <w:rPr>
-          <w:rFonts w:ascii="Times New Roman" w:hAnsi="Times New Roman" w:cs="Times New Roman"/>
-        </w:rPr>
-      </w:pPr>
-      <w:r>
-        <w:rPr>
-          <w:rFonts w:ascii="Times New Roman" w:hAnsi="Times New Roman" w:cs="Times New Roman"/>
-          <w:b/>
-        </w:rPr>
-        <w:t xml:space="preserve">   Civic Engagement</w:t>
-      </w:r>
-      <w:r>
-        <w:rPr>
-          <w:rFonts w:ascii="Times New Roman" w:hAnsi="Times New Roman" w:cs="Times New Roman"/>
-          <w:b/>
-        </w:rPr>
-        <w:t xml:space="preserve"> and Learning</w:t>
-      </w:r>
-      <w:r>
-        <w:rPr>
-          <w:rFonts w:ascii="Times New Roman" w:hAnsi="Times New Roman" w:cs="Times New Roman"/>
-          <w:b/>
-        </w:rPr>
-        <w:t xml:space="preserve"> Scholar</w:t>
-      </w:r>
-      <w:r>
-        <w:rPr>
-          <w:rFonts w:ascii="Times New Roman" w:hAnsi="Times New Roman" w:cs="Times New Roman"/>
-        </w:rPr>
-        <w:t xml:space="preserve">, Case Western Reserve University                             </w:t>
+        <w:t xml:space="preserve">Proficient with Python, </w:t>
+      </w:r>
+      <w:proofErr w:type="spellStart"/>
+      <w:r>
+        <w:rPr>
+          <w:rFonts w:ascii="Times New Roman" w:hAnsi="Times New Roman" w:cs="Times New Roman"/>
+        </w:rPr>
+        <w:t>Matlab</w:t>
+      </w:r>
+      <w:proofErr w:type="spellEnd"/>
+      <w:r>
+        <w:rPr>
+          <w:rFonts w:ascii="Times New Roman" w:hAnsi="Times New Roman" w:cs="Times New Roman"/>
+        </w:rPr>
+        <w:t>, and R for statistical analysis, modeling, and data visualization</w:t>
       </w:r>
     </w:p>
     <w:p>
@@ -1431,12 +1613,28 @@
           <w:numId w:val="4"/>
         </w:numPr>
         <w:spacing w:after="0" w:line="22" w:lineRule="atLeast"/>
-      </w:pPr>
-      <w:r>
-        <w:rPr>
-          <w:rFonts w:ascii="Times New Roman" w:hAnsi="Times New Roman" w:cs="Times New Roman"/>
-        </w:rPr>
-        <w:t xml:space="preserve">Leader of weekly volunteer group to Case Western University farm </w:t>
+        <w:rPr>
+          <w:rFonts w:ascii="Times New Roman" w:hAnsi="Times New Roman" w:cs="Times New Roman"/>
+        </w:rPr>
+      </w:pPr>
+      <w:r>
+        <w:rPr>
+          <w:rFonts w:ascii="Times New Roman" w:hAnsi="Times New Roman" w:cs="Times New Roman"/>
+        </w:rPr>
+        <w:t xml:space="preserve">Systems Tool Kit (STK) Master: Level 2 certified; Solidworks CAD modeling software </w:t>
+      </w:r>
+      <w:r>
+        <w:rPr>
+          <w:rFonts w:ascii="Times New Roman" w:hAnsi="Times New Roman" w:cs="Times New Roman"/>
+          <w:noProof/>
+        </w:rPr>
+        <w:t>associate</w:t>
+      </w:r>
+      <w:r>
+        <w:rPr>
+          <w:rFonts w:ascii="Times New Roman" w:hAnsi="Times New Roman" w:cs="Times New Roman"/>
+        </w:rPr>
+        <w:t xml:space="preserve">  </w:t>
       </w:r>
     </w:p>
     <w:p>
@@ -1447,23 +1645,48 @@
           <w:numId w:val="4"/>
         </w:numPr>
         <w:spacing w:after="0" w:line="22" w:lineRule="atLeast"/>
-        <w:rPr>
-          <w:rFonts w:ascii="Times New Roman" w:hAnsi="Times New Roman" w:cs="Times New Roman"/>
-        </w:rPr>
-      </w:pPr>
-      <w:r>
-        <w:rPr>
-          <w:rFonts w:ascii="Times New Roman" w:hAnsi="Times New Roman" w:cs="Times New Roman"/>
-        </w:rPr>
-        <w:t>Honored by Center for Civic Engagement and Learning for service and community involvement</w:t>
-      </w:r>
-      <w:r>
-        <w:rPr>
-          <w:rFonts w:ascii="Times New Roman" w:hAnsi="Times New Roman" w:cs="Times New Roman"/>
-          <w:b/>
-        </w:rPr>
-        <w:t xml:space="preserve"> </w:t>
-      </w:r>
+      </w:pPr>
+      <w:r>
+        <w:rPr>
+          <w:rFonts w:ascii="Times New Roman" w:hAnsi="Times New Roman" w:cs="Times New Roman"/>
+        </w:rPr>
+        <w:t>Experience</w:t>
+      </w:r>
+      <w:r>
+        <w:rPr>
+          <w:rFonts w:ascii="Times New Roman" w:hAnsi="Times New Roman" w:cs="Times New Roman"/>
+        </w:rPr>
+        <w:t>d</w:t>
+      </w:r>
+      <w:r>
+        <w:rPr>
+          <w:rFonts w:ascii="Times New Roman" w:hAnsi="Times New Roman" w:cs="Times New Roman"/>
+        </w:rPr>
+        <w:t xml:space="preserve"> with </w:t>
+      </w:r>
+      <w:r>
+        <w:rPr>
+          <w:rFonts w:ascii="Times New Roman" w:hAnsi="Times New Roman" w:cs="Times New Roman"/>
+        </w:rPr>
+        <w:t>electronics, materials science, physics, and m</w:t>
+      </w:r>
+      <w:r>
+        <w:rPr>
+          <w:rFonts w:ascii="Times New Roman" w:hAnsi="Times New Roman" w:cs="Times New Roman"/>
+        </w:rPr>
+        <w:t xml:space="preserve">echanical </w:t>
+      </w:r>
+      <w:r>
+        <w:rPr>
+          <w:rFonts w:ascii="Times New Roman" w:hAnsi="Times New Roman" w:cs="Times New Roman"/>
+        </w:rPr>
+        <w:t>laboratory equipment</w:t>
+      </w:r>
+    </w:p>
+    <w:p>
+      <w:pPr>
+        <w:spacing w:after="0" w:line="22" w:lineRule="atLeast"/>
+      </w:pPr>
     </w:p>
     <w:p>
       <w:pPr>
@@ -1474,16 +1697,21 @@
         <w:rPr>
           <w:rFonts w:ascii="Times New Roman" w:hAnsi="Times New Roman" w:cs="Times New Roman"/>
           <w:b/>
-          <w:sz w:val="24"/>
-          <w:szCs w:val="24"/>
-        </w:rPr>
-      </w:pPr>
-      <w:r>
-        <w:rPr>
-          <w:rFonts w:ascii="Times New Roman" w:hAnsi="Times New Roman" w:cs="Times New Roman"/>
-          <w:b/>
-        </w:rPr>
-        <w:t>TECHNICAL SKILLS</w:t>
+        </w:rPr>
+      </w:pPr>
+      <w:r>
+        <w:rPr>
+          <w:rFonts w:ascii="Times New Roman" w:hAnsi="Times New Roman" w:cs="Times New Roman"/>
+          <w:b/>
+        </w:rPr>
+        <w:t>AWARDS</w:t>
+      </w:r>
+      <w:r>
+        <w:rPr>
+          <w:rFonts w:ascii="Times New Roman" w:hAnsi="Times New Roman" w:cs="Times New Roman"/>
+          <w:b/>
+        </w:rPr>
+        <w:t xml:space="preserve"> </w:t>
       </w:r>
     </w:p>
     <w:p>
@@ -1491,58 +1719,23 @@
         <w:pStyle w:val="ListParagraph"/>
         <w:numPr>
           <w:ilvl w:val="0"/>
-          <w:numId w:val="4"/>
+          <w:numId w:val="15"/>
         </w:numPr>
         <w:spacing w:after="0" w:line="22" w:lineRule="atLeast"/>
-        <w:rPr>
-          <w:rFonts w:ascii="Times New Roman" w:hAnsi="Times New Roman" w:cs="Times New Roman"/>
-        </w:rPr>
-      </w:pPr>
-      <w:r>
-        <w:rPr>
-          <w:rFonts w:ascii="Times New Roman" w:hAnsi="Times New Roman" w:cs="Times New Roman"/>
-        </w:rPr>
-        <w:t>Proficient</w:t>
-      </w:r>
-      <w:r>
-        <w:rPr>
-          <w:rFonts w:ascii="Times New Roman" w:hAnsi="Times New Roman" w:cs="Times New Roman"/>
-        </w:rPr>
-        <w:t xml:space="preserve"> with</w:t>
-      </w:r>
-      <w:r>
-        <w:rPr>
-          <w:rFonts w:ascii="Times New Roman" w:hAnsi="Times New Roman" w:cs="Times New Roman"/>
-        </w:rPr>
-        <w:t xml:space="preserve"> experimental</w:t>
-      </w:r>
-      <w:r>
-        <w:rPr>
-          <w:rFonts w:ascii="Times New Roman" w:hAnsi="Times New Roman" w:cs="Times New Roman"/>
-        </w:rPr>
-        <w:t xml:space="preserve"> data analysis, visualization, and modeling </w:t>
-      </w:r>
-      <w:r>
-        <w:rPr>
-          <w:rFonts w:ascii="Times New Roman" w:hAnsi="Times New Roman" w:cs="Times New Roman"/>
-        </w:rPr>
-        <w:t>with</w:t>
-      </w:r>
-      <w:r>
-        <w:rPr>
-          <w:rFonts w:ascii="Times New Roman" w:hAnsi="Times New Roman" w:cs="Times New Roman"/>
-        </w:rPr>
-        <w:t xml:space="preserve"> Python and Matlab</w:t>
-      </w:r>
-      <w:bookmarkStart w:id="0" w:name="_GoBack"/>
-      <w:bookmarkEnd w:id="0"/>
+      </w:pPr>
+      <w:r>
+        <w:rPr>
+          <w:rFonts w:ascii="Times New Roman" w:hAnsi="Times New Roman" w:cs="Times New Roman"/>
+        </w:rPr>
+        <w:t>Michelson-Morley STEM Scholarship recipient, Mortar Board honor society membership chair, Tau Beta Pi engineering honor society member, National Merit Scholar Commended</w:t>
+      </w:r>
     </w:p>
     <w:p>
       <w:pPr>
         <w:pStyle w:val="ListParagraph"/>
         <w:numPr>
           <w:ilvl w:val="0"/>
-          <w:numId w:val="4"/>
+          <w:numId w:val="15"/>
         </w:numPr>
         <w:spacing w:after="0" w:line="22" w:lineRule="atLeast"/>
       </w:pPr>
@@ -1550,117 +1743,19 @@
         <w:rPr>
           <w:rFonts w:ascii="Times New Roman" w:hAnsi="Times New Roman" w:cs="Times New Roman"/>
         </w:rPr>
-        <w:t xml:space="preserve">Working experience with grid generation, solving, and post-processing CFD simulations </w:t>
-      </w:r>
-    </w:p>
-    <w:p>
-      <w:pPr>
-        <w:pStyle w:val="ListParagraph"/>
-        <w:numPr>
-          <w:ilvl w:val="0"/>
-          <w:numId w:val="4"/>
-        </w:numPr>
-        <w:spacing w:after="0" w:line="22" w:lineRule="atLeast"/>
-        <w:rPr>
-          <w:rFonts w:ascii="Times New Roman" w:hAnsi="Times New Roman" w:cs="Times New Roman"/>
-        </w:rPr>
-      </w:pPr>
-      <w:r>
-        <w:rPr>
-          <w:rFonts w:ascii="Times New Roman" w:hAnsi="Times New Roman" w:cs="Times New Roman"/>
-        </w:rPr>
-        <w:t xml:space="preserve">Systems Tool Kit (STK) Master: Level 2 certified; Solidworks CAD modeling software </w:t>
-      </w:r>
-      <w:r>
-        <w:rPr>
-          <w:rFonts w:ascii="Times New Roman" w:hAnsi="Times New Roman" w:cs="Times New Roman"/>
-          <w:noProof/>
-        </w:rPr>
-        <w:t>associate</w:t>
-      </w:r>
-      <w:r>
-        <w:rPr>
-          <w:rFonts w:ascii="Times New Roman" w:hAnsi="Times New Roman" w:cs="Times New Roman"/>
-        </w:rPr>
-        <w:t xml:space="preserve">  </w:t>
-      </w:r>
-    </w:p>
-    <w:p>
-      <w:pPr>
-        <w:pStyle w:val="ListParagraph"/>
-        <w:numPr>
-          <w:ilvl w:val="0"/>
-          <w:numId w:val="4"/>
-        </w:numPr>
-        <w:spacing w:after="0" w:line="22" w:lineRule="atLeast"/>
-      </w:pPr>
-      <w:r>
-        <w:rPr>
-          <w:rFonts w:ascii="Times New Roman" w:hAnsi="Times New Roman" w:cs="Times New Roman"/>
-        </w:rPr>
-        <w:t>Experience</w:t>
-      </w:r>
-      <w:r>
-        <w:rPr>
-          <w:rFonts w:ascii="Times New Roman" w:hAnsi="Times New Roman" w:cs="Times New Roman"/>
-        </w:rPr>
-        <w:t>d</w:t>
-      </w:r>
-      <w:r>
-        <w:rPr>
-          <w:rFonts w:ascii="Times New Roman" w:hAnsi="Times New Roman" w:cs="Times New Roman"/>
-        </w:rPr>
-        <w:t xml:space="preserve"> with </w:t>
-      </w:r>
-      <w:r>
-        <w:rPr>
-          <w:rFonts w:ascii="Times New Roman" w:hAnsi="Times New Roman" w:cs="Times New Roman"/>
-        </w:rPr>
-        <w:t>electronics, materials science, physics, and m</w:t>
-      </w:r>
-      <w:r>
-        <w:rPr>
-          <w:rFonts w:ascii="Times New Roman" w:hAnsi="Times New Roman" w:cs="Times New Roman"/>
-        </w:rPr>
-        <w:t xml:space="preserve">echanical </w:t>
-      </w:r>
-      <w:r>
-        <w:rPr>
-          <w:rFonts w:ascii="Times New Roman" w:hAnsi="Times New Roman" w:cs="Times New Roman"/>
-        </w:rPr>
-        <w:t>laboratory equipment</w:t>
-      </w:r>
-    </w:p>
-    <w:p>
-      <w:pPr>
-        <w:pStyle w:val="ListParagraph"/>
-        <w:numPr>
-          <w:ilvl w:val="0"/>
-          <w:numId w:val="4"/>
-        </w:numPr>
-        <w:spacing w:after="0" w:line="22" w:lineRule="atLeast"/>
-      </w:pPr>
-      <w:r>
-        <w:rPr>
-          <w:rFonts w:ascii="Times New Roman" w:hAnsi="Times New Roman" w:cs="Times New Roman"/>
-        </w:rPr>
-        <w:t>Competitive Ultramarathon runner</w:t>
-      </w:r>
-      <w:r>
-        <w:rPr>
-          <w:rFonts w:ascii="Times New Roman" w:hAnsi="Times New Roman" w:cs="Times New Roman"/>
-        </w:rPr>
-        <w:t xml:space="preserve">: </w:t>
-      </w:r>
-      <w:r>
-        <w:rPr>
-          <w:rFonts w:ascii="Times New Roman" w:hAnsi="Times New Roman" w:cs="Times New Roman"/>
-        </w:rPr>
-        <w:t>numerous podium finishes, personal best 66 miles in 12 hours</w:t>
-      </w:r>
+        <w:t>Competitive Ultramarathon runner: numerous podium finishes, pe</w:t>
+      </w:r>
+      <w:r>
+        <w:rPr>
+          <w:rFonts w:ascii="Times New Roman" w:hAnsi="Times New Roman" w:cs="Times New Roman"/>
+        </w:rPr>
+        <w:t>rsonal best 66 miles in 12 hours</w:t>
+      </w:r>
+      <w:bookmarkStart w:id="0" w:name="_GoBack"/>
+      <w:bookmarkEnd w:id="0"/>
     </w:p>
     <w:sectPr>
-      <w:footerReference w:type="default" r:id="rId8"/>
+      <w:footerReference w:type="default" r:id="rId10"/>
       <w:pgSz w:w="12240" w:h="15840"/>
       <w:pgMar w:top="1080" w:right="1440" w:bottom="1080" w:left="1440" w:header="0" w:footer="576" w:gutter="0"/>
       <w:cols w:space="720"/>
@@ -1672,7 +1767,7 @@
 </file>
 
 <file path=word/endnotes.xml><?xml version="1.0" encoding="utf-8"?>
-<w:endnotes xmlns:wpc="http://schemas.microsoft.com/office/word/2010/wordprocessingCanvas" xmlns:cx="http://schemas.microsoft.com/office/drawing/2014/chartex" xmlns:cx1="http://schemas.microsoft.com/office/drawing/2015/9/8/chartex" xmlns:mc="http://schemas.openxmlformats.org/markup-compatibility/2006" xmlns:o="urn:schemas-microsoft-com:office:office" xmlns:r="http://schemas.openxmlformats.org/officeDocument/2006/relationships" xmlns:m="http://schemas.openxmlformats.org/officeDocument/2006/math" xmlns:v="urn:schemas-microsoft-com:vml" xmlns:wp14="http://schemas.microsoft.com/office/word/2010/wordprocessingDrawing" xmlns:wp="http://schemas.openxmlformats.org/drawingml/2006/wordprocessingDrawing" xmlns:w10="urn:schemas-microsoft-com:office:word" xmlns:w="http://schemas.openxmlformats.org/wordprocessingml/2006/main" xmlns:w14="http://schemas.microsoft.com/office/word/2010/wordml" xmlns:w15="http://schemas.microsoft.com/office/word/2012/wordml" xmlns:w16se="http://schemas.microsoft.com/office/word/2015/wordml/symex" xmlns:wpg="http://schemas.microsoft.com/office/word/2010/wordprocessingGroup" xmlns:wpi="http://schemas.microsoft.com/office/word/2010/wordprocessingInk" xmlns:wne="http://schemas.microsoft.com/office/word/2006/wordml" xmlns:wps="http://schemas.microsoft.com/office/word/2010/wordprocessingShape" mc:Ignorable="w14 w15 w16se wp14">
+<w:endnotes xmlns:wpc="http://schemas.microsoft.com/office/word/2010/wordprocessingCanvas" xmlns:cx="http://schemas.microsoft.com/office/drawing/2014/chartex" xmlns:mc="http://schemas.openxmlformats.org/markup-compatibility/2006" xmlns:o="urn:schemas-microsoft-com:office:office" xmlns:r="http://schemas.openxmlformats.org/officeDocument/2006/relationships" xmlns:m="http://schemas.openxmlformats.org/officeDocument/2006/math" xmlns:v="urn:schemas-microsoft-com:vml" xmlns:wp14="http://schemas.microsoft.com/office/word/2010/wordprocessingDrawing" xmlns:wp="http://schemas.openxmlformats.org/drawingml/2006/wordprocessingDrawing" xmlns:w10="urn:schemas-microsoft-com:office:word" xmlns:w="http://schemas.openxmlformats.org/wordprocessingml/2006/main" xmlns:w14="http://schemas.microsoft.com/office/word/2010/wordml" xmlns:w15="http://schemas.microsoft.com/office/word/2012/wordml" xmlns:w16se="http://schemas.microsoft.com/office/word/2015/wordml/symex" xmlns:wpg="http://schemas.microsoft.com/office/word/2010/wordprocessingGroup" xmlns:wpi="http://schemas.microsoft.com/office/word/2010/wordprocessingInk" xmlns:wne="http://schemas.microsoft.com/office/word/2006/wordml" xmlns:wps="http://schemas.microsoft.com/office/word/2010/wordprocessingShape" mc:Ignorable="w14 w15 w16se wp14">
   <w:endnote w:type="separator" w:id="-1">
     <w:p>
       <w:pPr>
@@ -1697,7 +1792,7 @@
 </file>
 
 <file path=word/footer1.xml><?xml version="1.0" encoding="utf-8"?>
-<w:ftr xmlns:wpc="http://schemas.microsoft.com/office/word/2010/wordprocessingCanvas" xmlns:cx="http://schemas.microsoft.com/office/drawing/2014/chartex" xmlns:cx1="http://schemas.microsoft.com/office/drawing/2015/9/8/chartex" xmlns:mc="http://schemas.openxmlformats.org/markup-compatibility/2006" xmlns:o="urn:schemas-microsoft-com:office:office" xmlns:r="http://schemas.openxmlformats.org/officeDocument/2006/relationships" xmlns:m="http://schemas.openxmlformats.org/officeDocument/2006/math" xmlns:v="urn:schemas-microsoft-com:vml" xmlns:wp14="http://schemas.microsoft.com/office/word/2010/wordprocessingDrawing" xmlns:wp="http://schemas.openxmlformats.org/drawingml/2006/wordprocessingDrawing" xmlns:w10="urn:schemas-microsoft-com:office:word" xmlns:w="http://schemas.openxmlformats.org/wordprocessingml/2006/main" xmlns:w14="http://schemas.microsoft.com/office/word/2010/wordml" xmlns:w15="http://schemas.microsoft.com/office/word/2012/wordml" xmlns:w16se="http://schemas.microsoft.com/office/word/2015/wordml/symex" xmlns:wpg="http://schemas.microsoft.com/office/word/2010/wordprocessingGroup" xmlns:wpi="http://schemas.microsoft.com/office/word/2010/wordprocessingInk" xmlns:wne="http://schemas.microsoft.com/office/word/2006/wordml" xmlns:wps="http://schemas.microsoft.com/office/word/2010/wordprocessingShape" mc:Ignorable="w14 w15 w16se wp14">
+<w:ftr xmlns:wpc="http://schemas.microsoft.com/office/word/2010/wordprocessingCanvas" xmlns:cx="http://schemas.microsoft.com/office/drawing/2014/chartex" xmlns:mc="http://schemas.openxmlformats.org/markup-compatibility/2006" xmlns:o="urn:schemas-microsoft-com:office:office" xmlns:r="http://schemas.openxmlformats.org/officeDocument/2006/relationships" xmlns:m="http://schemas.openxmlformats.org/officeDocument/2006/math" xmlns:v="urn:schemas-microsoft-com:vml" xmlns:wp14="http://schemas.microsoft.com/office/word/2010/wordprocessingDrawing" xmlns:wp="http://schemas.openxmlformats.org/drawingml/2006/wordprocessingDrawing" xmlns:w10="urn:schemas-microsoft-com:office:word" xmlns:w="http://schemas.openxmlformats.org/wordprocessingml/2006/main" xmlns:w14="http://schemas.microsoft.com/office/word/2010/wordml" xmlns:w15="http://schemas.microsoft.com/office/word/2012/wordml" xmlns:w16se="http://schemas.microsoft.com/office/word/2015/wordml/symex" xmlns:wpg="http://schemas.microsoft.com/office/word/2010/wordprocessingGroup" xmlns:wpi="http://schemas.microsoft.com/office/word/2010/wordprocessingInk" xmlns:wne="http://schemas.microsoft.com/office/word/2006/wordml" xmlns:wps="http://schemas.microsoft.com/office/word/2010/wordprocessingShape" mc:Ignorable="w14 w15 w16se wp14">
   <w:p>
     <w:pPr>
       <w:pStyle w:val="Footer"/>
@@ -1710,7 +1805,7 @@
 </file>
 
 <file path=word/footnotes.xml><?xml version="1.0" encoding="utf-8"?>
-<w:footnotes xmlns:wpc="http://schemas.microsoft.com/office/word/2010/wordprocessingCanvas" xmlns:cx="http://schemas.microsoft.com/office/drawing/2014/chartex" xmlns:cx1="http://schemas.microsoft.com/office/drawing/2015/9/8/chartex" xmlns:mc="http://schemas.openxmlformats.org/markup-compatibility/2006" xmlns:o="urn:schemas-microsoft-com:office:office" xmlns:r="http://schemas.openxmlformats.org/officeDocument/2006/relationships" xmlns:m="http://schemas.openxmlformats.org/officeDocument/2006/math" xmlns:v="urn:schemas-microsoft-com:vml" xmlns:wp14="http://schemas.microsoft.com/office/word/2010/wordprocessingDrawing" xmlns:wp="http://schemas.openxmlformats.org/drawingml/2006/wordprocessingDrawing" xmlns:w10="urn:schemas-microsoft-com:office:word" xmlns:w="http://schemas.openxmlformats.org/wordprocessingml/2006/main" xmlns:w14="http://schemas.microsoft.com/office/word/2010/wordml" xmlns:w15="http://schemas.microsoft.com/office/word/2012/wordml" xmlns:w16se="http://schemas.microsoft.com/office/word/2015/wordml/symex" xmlns:wpg="http://schemas.microsoft.com/office/word/2010/wordprocessingGroup" xmlns:wpi="http://schemas.microsoft.com/office/word/2010/wordprocessingInk" xmlns:wne="http://schemas.microsoft.com/office/word/2006/wordml" xmlns:wps="http://schemas.microsoft.com/office/word/2010/wordprocessingShape" mc:Ignorable="w14 w15 w16se wp14">
+<w:footnotes xmlns:wpc="http://schemas.microsoft.com/office/word/2010/wordprocessingCanvas" xmlns:cx="http://schemas.microsoft.com/office/drawing/2014/chartex" xmlns:mc="http://schemas.openxmlformats.org/markup-compatibility/2006" xmlns:o="urn:schemas-microsoft-com:office:office" xmlns:r="http://schemas.openxmlformats.org/officeDocument/2006/relationships" xmlns:m="http://schemas.openxmlformats.org/officeDocument/2006/math" xmlns:v="urn:schemas-microsoft-com:vml" xmlns:wp14="http://schemas.microsoft.com/office/word/2010/wordprocessingDrawing" xmlns:wp="http://schemas.openxmlformats.org/drawingml/2006/wordprocessingDrawing" xmlns:w10="urn:schemas-microsoft-com:office:word" xmlns:w="http://schemas.openxmlformats.org/wordprocessingml/2006/main" xmlns:w14="http://schemas.microsoft.com/office/word/2010/wordml" xmlns:w15="http://schemas.microsoft.com/office/word/2012/wordml" xmlns:w16se="http://schemas.microsoft.com/office/word/2015/wordml/symex" xmlns:wpg="http://schemas.microsoft.com/office/word/2010/wordprocessingGroup" xmlns:wpi="http://schemas.microsoft.com/office/word/2010/wordprocessingInk" xmlns:wne="http://schemas.microsoft.com/office/word/2006/wordml" xmlns:wps="http://schemas.microsoft.com/office/word/2010/wordprocessingShape" mc:Ignorable="w14 w15 w16se wp14">
   <w:footnote w:type="separator" w:id="-1">
     <w:p>
       <w:pPr>
@@ -1735,7 +1830,7 @@
 </file>
 
 <file path=word/numbering.xml><?xml version="1.0" encoding="utf-8"?>
-<w:numbering xmlns:wpc="http://schemas.microsoft.com/office/word/2010/wordprocessingCanvas" xmlns:cx="http://schemas.microsoft.com/office/drawing/2014/chartex" xmlns:cx1="http://schemas.microsoft.com/office/drawing/2015/9/8/chartex" xmlns:mc="http://schemas.openxmlformats.org/markup-compatibility/2006" xmlns:o="urn:schemas-microsoft-com:office:office" xmlns:r="http://schemas.openxmlformats.org/officeDocument/2006/relationships" xmlns:m="http://schemas.openxmlformats.org/officeDocument/2006/math" xmlns:v="urn:schemas-microsoft-com:vml" xmlns:wp14="http://schemas.microsoft.com/office/word/2010/wordprocessingDrawing" xmlns:wp="http://schemas.openxmlformats.org/drawingml/2006/wordprocessingDrawing" xmlns:w10="urn:schemas-microsoft-com:office:word" xmlns:w="http://schemas.openxmlformats.org/wordprocessingml/2006/main" xmlns:w14="http://schemas.microsoft.com/office/word/2010/wordml" xmlns:w15="http://schemas.microsoft.com/office/word/2012/wordml" xmlns:w16se="http://schemas.microsoft.com/office/word/2015/wordml/symex" xmlns:wpg="http://schemas.microsoft.com/office/word/2010/wordprocessingGroup" xmlns:wpi="http://schemas.microsoft.com/office/word/2010/wordprocessingInk" xmlns:wne="http://schemas.microsoft.com/office/word/2006/wordml" xmlns:wps="http://schemas.microsoft.com/office/word/2010/wordprocessingShape" mc:Ignorable="w14 w15 w16se wp14">
+<w:numbering xmlns:wpc="http://schemas.microsoft.com/office/word/2010/wordprocessingCanvas" xmlns:cx="http://schemas.microsoft.com/office/drawing/2014/chartex" xmlns:mc="http://schemas.openxmlformats.org/markup-compatibility/2006" xmlns:o="urn:schemas-microsoft-com:office:office" xmlns:r="http://schemas.openxmlformats.org/officeDocument/2006/relationships" xmlns:m="http://schemas.openxmlformats.org/officeDocument/2006/math" xmlns:v="urn:schemas-microsoft-com:vml" xmlns:wp14="http://schemas.microsoft.com/office/word/2010/wordprocessingDrawing" xmlns:wp="http://schemas.openxmlformats.org/drawingml/2006/wordprocessingDrawing" xmlns:w10="urn:schemas-microsoft-com:office:word" xmlns:w="http://schemas.openxmlformats.org/wordprocessingml/2006/main" xmlns:w14="http://schemas.microsoft.com/office/word/2010/wordml" xmlns:w15="http://schemas.microsoft.com/office/word/2012/wordml" xmlns:w16se="http://schemas.microsoft.com/office/word/2015/wordml/symex" xmlns:wpg="http://schemas.microsoft.com/office/word/2010/wordprocessingGroup" xmlns:wpi="http://schemas.microsoft.com/office/word/2010/wordprocessingInk" xmlns:wne="http://schemas.microsoft.com/office/word/2006/wordml" xmlns:wps="http://schemas.microsoft.com/office/word/2010/wordprocessingShape" mc:Ignorable="w14 w15 w16se wp14">
   <w:abstractNum w:abstractNumId="0" w15:restartNumberingAfterBreak="0">
     <w:nsid w:val="01AB342D"/>
     <w:multiLevelType w:val="multilevel"/>
@@ -2198,6 +2293,119 @@
     </w:lvl>
   </w:abstractNum>
   <w:abstractNum w:abstractNumId="4" w15:restartNumberingAfterBreak="0">
+    <w:nsid w:val="1FA378EE"/>
+    <w:multiLevelType w:val="hybridMultilevel"/>
+    <w:tmpl w:val="15CED756"/>
+    <w:lvl w:ilvl="0" w:tplc="04090001">
+      <w:start w:val="1"/>
+      <w:numFmt w:val="bullet"/>
+      <w:lvlText w:val=""/>
+      <w:lvlJc w:val="left"/>
+      <w:pPr>
+        <w:ind w:left="720" w:hanging="360"/>
+      </w:pPr>
+      <w:rPr>
+        <w:rFonts w:ascii="Symbol" w:hAnsi="Symbol" w:hint="default"/>
+      </w:rPr>
+    </w:lvl>
+    <w:lvl w:ilvl="1" w:tplc="04090003" w:tentative="1">
+      <w:start w:val="1"/>
+      <w:numFmt w:val="bullet"/>
+      <w:lvlText w:val="o"/>
+      <w:lvlJc w:val="left"/>
+      <w:pPr>
+        <w:ind w:left="1440" w:hanging="360"/>
+      </w:pPr>
+      <w:rPr>
+        <w:rFonts w:ascii="Courier New" w:hAnsi="Courier New" w:cs="Courier New" w:hint="default"/>
+      </w:rPr>
+    </w:lvl>
+    <w:lvl w:ilvl="2" w:tplc="04090005" w:tentative="1">
+      <w:start w:val="1"/>
+      <w:numFmt w:val="bullet"/>
+      <w:lvlText w:val=""/>
+      <w:lvlJc w:val="left"/>
+      <w:pPr>
+        <w:ind w:left="2160" w:hanging="360"/>
+      </w:pPr>
+      <w:rPr>
+        <w:rFonts w:ascii="Wingdings" w:hAnsi="Wingdings" w:hint="default"/>
+      </w:rPr>
+    </w:lvl>
+    <w:lvl w:ilvl="3" w:tplc="04090001" w:tentative="1">
+      <w:start w:val="1"/>
+      <w:numFmt w:val="bullet"/>
+      <w:lvlText w:val=""/>
+      <w:lvlJc w:val="left"/>
+      <w:pPr>
+        <w:ind w:left="2880" w:hanging="360"/>
+      </w:pPr>
+      <w:rPr>
+        <w:rFonts w:ascii="Symbol" w:hAnsi="Symbol" w:hint="default"/>
+      </w:rPr>
+    </w:lvl>
+    <w:lvl w:ilvl="4" w:tplc="04090003" w:tentative="1">
+      <w:start w:val="1"/>
+      <w:numFmt w:val="bullet"/>
+      <w:lvlText w:val="o"/>
+      <w:lvlJc w:val="left"/>
+      <w:pPr>
+        <w:ind w:left="3600" w:hanging="360"/>
+      </w:pPr>
+      <w:rPr>
+        <w:rFonts w:ascii="Courier New" w:hAnsi="Courier New" w:cs="Courier New" w:hint="default"/>
+      </w:rPr>
+    </w:lvl>
+    <w:lvl w:ilvl="5" w:tplc="04090005" w:tentative="1">
+      <w:start w:val="1"/>
+      <w:numFmt w:val="bullet"/>
+      <w:lvlText w:val=""/>
+      <w:lvlJc w:val="left"/>
+      <w:pPr>
+        <w:ind w:left="4320" w:hanging="360"/>
+      </w:pPr>
+      <w:rPr>
+        <w:rFonts w:ascii="Wingdings" w:hAnsi="Wingdings" w:hint="default"/>
+      </w:rPr>
+    </w:lvl>
+    <w:lvl w:ilvl="6" w:tplc="04090001" w:tentative="1">
+      <w:start w:val="1"/>
+      <w:numFmt w:val="bullet"/>
+      <w:lvlText w:val=""/>
+      <w:lvlJc w:val="left"/>
+      <w:pPr>
+        <w:ind w:left="5040" w:hanging="360"/>
+      </w:pPr>
+      <w:rPr>
+        <w:rFonts w:ascii="Symbol" w:hAnsi="Symbol" w:hint="default"/>
+      </w:rPr>
+    </w:lvl>
+    <w:lvl w:ilvl="7" w:tplc="04090003" w:tentative="1">
+      <w:start w:val="1"/>
+      <w:numFmt w:val="bullet"/>
+      <w:lvlText w:val="o"/>
+      <w:lvlJc w:val="left"/>
+      <w:pPr>
+        <w:ind w:left="5760" w:hanging="360"/>
+      </w:pPr>
+      <w:rPr>
+        <w:rFonts w:ascii="Courier New" w:hAnsi="Courier New" w:cs="Courier New" w:hint="default"/>
+      </w:rPr>
+    </w:lvl>
+    <w:lvl w:ilvl="8" w:tplc="04090005" w:tentative="1">
+      <w:start w:val="1"/>
+      <w:numFmt w:val="bullet"/>
+      <w:lvlText w:val=""/>
+      <w:lvlJc w:val="left"/>
+      <w:pPr>
+        <w:ind w:left="6480" w:hanging="360"/>
+      </w:pPr>
+      <w:rPr>
+        <w:rFonts w:ascii="Wingdings" w:hAnsi="Wingdings" w:hint="default"/>
+      </w:rPr>
+    </w:lvl>
+  </w:abstractNum>
+  <w:abstractNum w:abstractNumId="5" w15:restartNumberingAfterBreak="0">
     <w:nsid w:val="2050430B"/>
     <w:multiLevelType w:val="hybridMultilevel"/>
     <w:tmpl w:val="8E90927E"/>
@@ -2310,7 +2518,7 @@
       </w:rPr>
     </w:lvl>
   </w:abstractNum>
-  <w:abstractNum w:abstractNumId="5" w15:restartNumberingAfterBreak="0">
+  <w:abstractNum w:abstractNumId="6" w15:restartNumberingAfterBreak="0">
     <w:nsid w:val="21464029"/>
     <w:multiLevelType w:val="hybridMultilevel"/>
     <w:tmpl w:val="492688E8"/>
@@ -2423,7 +2631,7 @@
       </w:rPr>
     </w:lvl>
   </w:abstractNum>
-  <w:abstractNum w:abstractNumId="6" w15:restartNumberingAfterBreak="0">
+  <w:abstractNum w:abstractNumId="7" w15:restartNumberingAfterBreak="0">
     <w:nsid w:val="2ACF743B"/>
     <w:multiLevelType w:val="hybridMultilevel"/>
     <w:tmpl w:val="9780A600"/>
@@ -2536,7 +2744,7 @@
       </w:rPr>
     </w:lvl>
   </w:abstractNum>
-  <w:abstractNum w:abstractNumId="7" w15:restartNumberingAfterBreak="0">
+  <w:abstractNum w:abstractNumId="8" w15:restartNumberingAfterBreak="0">
     <w:nsid w:val="3DD0058A"/>
     <w:multiLevelType w:val="hybridMultilevel"/>
     <w:tmpl w:val="427624B4"/>
@@ -2649,7 +2857,7 @@
       </w:rPr>
     </w:lvl>
   </w:abstractNum>
-  <w:abstractNum w:abstractNumId="8" w15:restartNumberingAfterBreak="0">
+  <w:abstractNum w:abstractNumId="9" w15:restartNumberingAfterBreak="0">
     <w:nsid w:val="4BDE3B94"/>
     <w:multiLevelType w:val="multilevel"/>
     <w:tmpl w:val="C034355E"/>
@@ -2762,7 +2970,7 @@
       </w:rPr>
     </w:lvl>
   </w:abstractNum>
-  <w:abstractNum w:abstractNumId="9" w15:restartNumberingAfterBreak="0">
+  <w:abstractNum w:abstractNumId="10" w15:restartNumberingAfterBreak="0">
     <w:nsid w:val="54DE7EE4"/>
     <w:multiLevelType w:val="hybridMultilevel"/>
     <w:tmpl w:val="74E0110C"/>
@@ -2875,7 +3083,7 @@
       </w:rPr>
     </w:lvl>
   </w:abstractNum>
-  <w:abstractNum w:abstractNumId="10" w15:restartNumberingAfterBreak="0">
+  <w:abstractNum w:abstractNumId="11" w15:restartNumberingAfterBreak="0">
     <w:nsid w:val="57202F7B"/>
     <w:multiLevelType w:val="multilevel"/>
     <w:tmpl w:val="9EF21E14"/>
@@ -2988,7 +3196,120 @@
       </w:rPr>
     </w:lvl>
   </w:abstractNum>
-  <w:abstractNum w:abstractNumId="11" w15:restartNumberingAfterBreak="0">
+  <w:abstractNum w:abstractNumId="12" w15:restartNumberingAfterBreak="0">
+    <w:nsid w:val="58836B26"/>
+    <w:multiLevelType w:val="hybridMultilevel"/>
+    <w:tmpl w:val="CD90BA2A"/>
+    <w:lvl w:ilvl="0" w:tplc="04090001">
+      <w:start w:val="1"/>
+      <w:numFmt w:val="bullet"/>
+      <w:lvlText w:val=""/>
+      <w:lvlJc w:val="left"/>
+      <w:pPr>
+        <w:ind w:left="720" w:hanging="360"/>
+      </w:pPr>
+      <w:rPr>
+        <w:rFonts w:ascii="Symbol" w:hAnsi="Symbol" w:hint="default"/>
+      </w:rPr>
+    </w:lvl>
+    <w:lvl w:ilvl="1" w:tplc="04090003" w:tentative="1">
+      <w:start w:val="1"/>
+      <w:numFmt w:val="bullet"/>
+      <w:lvlText w:val="o"/>
+      <w:lvlJc w:val="left"/>
+      <w:pPr>
+        <w:ind w:left="1440" w:hanging="360"/>
+      </w:pPr>
+      <w:rPr>
+        <w:rFonts w:ascii="Courier New" w:hAnsi="Courier New" w:cs="Courier New" w:hint="default"/>
+      </w:rPr>
+    </w:lvl>
+    <w:lvl w:ilvl="2" w:tplc="04090005" w:tentative="1">
+      <w:start w:val="1"/>
+      <w:numFmt w:val="bullet"/>
+      <w:lvlText w:val=""/>
+      <w:lvlJc w:val="left"/>
+      <w:pPr>
+        <w:ind w:left="2160" w:hanging="360"/>
+      </w:pPr>
+      <w:rPr>
+        <w:rFonts w:ascii="Wingdings" w:hAnsi="Wingdings" w:hint="default"/>
+      </w:rPr>
+    </w:lvl>
+    <w:lvl w:ilvl="3" w:tplc="04090001" w:tentative="1">
+      <w:start w:val="1"/>
+      <w:numFmt w:val="bullet"/>
+      <w:lvlText w:val=""/>
+      <w:lvlJc w:val="left"/>
+      <w:pPr>
+        <w:ind w:left="2880" w:hanging="360"/>
+      </w:pPr>
+      <w:rPr>
+        <w:rFonts w:ascii="Symbol" w:hAnsi="Symbol" w:hint="default"/>
+      </w:rPr>
+    </w:lvl>
+    <w:lvl w:ilvl="4" w:tplc="04090003" w:tentative="1">
+      <w:start w:val="1"/>
+      <w:numFmt w:val="bullet"/>
+      <w:lvlText w:val="o"/>
+      <w:lvlJc w:val="left"/>
+      <w:pPr>
+        <w:ind w:left="3600" w:hanging="360"/>
+      </w:pPr>
+      <w:rPr>
+        <w:rFonts w:ascii="Courier New" w:hAnsi="Courier New" w:cs="Courier New" w:hint="default"/>
+      </w:rPr>
+    </w:lvl>
+    <w:lvl w:ilvl="5" w:tplc="04090005" w:tentative="1">
+      <w:start w:val="1"/>
+      <w:numFmt w:val="bullet"/>
+      <w:lvlText w:val=""/>
+      <w:lvlJc w:val="left"/>
+      <w:pPr>
+        <w:ind w:left="4320" w:hanging="360"/>
+      </w:pPr>
+      <w:rPr>
+        <w:rFonts w:ascii="Wingdings" w:hAnsi="Wingdings" w:hint="default"/>
+      </w:rPr>
+    </w:lvl>
+    <w:lvl w:ilvl="6" w:tplc="04090001" w:tentative="1">
+      <w:start w:val="1"/>
+      <w:numFmt w:val="bullet"/>
+      <w:lvlText w:val=""/>
+      <w:lvlJc w:val="left"/>
+      <w:pPr>
+        <w:ind w:left="5040" w:hanging="360"/>
+      </w:pPr>
+      <w:rPr>
+        <w:rFonts w:ascii="Symbol" w:hAnsi="Symbol" w:hint="default"/>
+      </w:rPr>
+    </w:lvl>
+    <w:lvl w:ilvl="7" w:tplc="04090003" w:tentative="1">
+      <w:start w:val="1"/>
+      <w:numFmt w:val="bullet"/>
+      <w:lvlText w:val="o"/>
+      <w:lvlJc w:val="left"/>
+      <w:pPr>
+        <w:ind w:left="5760" w:hanging="360"/>
+      </w:pPr>
+      <w:rPr>
+        <w:rFonts w:ascii="Courier New" w:hAnsi="Courier New" w:cs="Courier New" w:hint="default"/>
+      </w:rPr>
+    </w:lvl>
+    <w:lvl w:ilvl="8" w:tplc="04090005" w:tentative="1">
+      <w:start w:val="1"/>
+      <w:numFmt w:val="bullet"/>
+      <w:lvlText w:val=""/>
+      <w:lvlJc w:val="left"/>
+      <w:pPr>
+        <w:ind w:left="6480" w:hanging="360"/>
+      </w:pPr>
+      <w:rPr>
+        <w:rFonts w:ascii="Wingdings" w:hAnsi="Wingdings" w:hint="default"/>
+      </w:rPr>
+    </w:lvl>
+  </w:abstractNum>
+  <w:abstractNum w:abstractNumId="13" w15:restartNumberingAfterBreak="0">
     <w:nsid w:val="5D9E3CA6"/>
     <w:multiLevelType w:val="hybridMultilevel"/>
     <w:tmpl w:val="FCEECAA0"/>
@@ -3101,7 +3422,7 @@
       </w:rPr>
     </w:lvl>
   </w:abstractNum>
-  <w:abstractNum w:abstractNumId="12" w15:restartNumberingAfterBreak="0">
+  <w:abstractNum w:abstractNumId="14" w15:restartNumberingAfterBreak="0">
     <w:nsid w:val="721141BC"/>
     <w:multiLevelType w:val="hybridMultilevel"/>
     <w:tmpl w:val="1FE27360"/>
@@ -3221,10 +3542,10 @@
     <w:abstractNumId w:val="1"/>
   </w:num>
   <w:num w:numId="3">
-    <w:abstractNumId w:val="8"/>
+    <w:abstractNumId w:val="9"/>
   </w:num>
   <w:num w:numId="4">
-    <w:abstractNumId w:val="10"/>
+    <w:abstractNumId w:val="11"/>
   </w:num>
   <w:num w:numId="5">
     <w:abstractNumId w:val="3"/>
@@ -3233,25 +3554,31 @@
     <w:abstractNumId w:val="0"/>
   </w:num>
   <w:num w:numId="7">
+    <w:abstractNumId w:val="8"/>
+  </w:num>
+  <w:num w:numId="8">
+    <w:abstractNumId w:val="13"/>
+  </w:num>
+  <w:num w:numId="9">
+    <w:abstractNumId w:val="10"/>
+  </w:num>
+  <w:num w:numId="10">
+    <w:abstractNumId w:val="14"/>
+  </w:num>
+  <w:num w:numId="11">
     <w:abstractNumId w:val="7"/>
   </w:num>
-  <w:num w:numId="8">
-    <w:abstractNumId w:val="11"/>
+  <w:num w:numId="12">
+    <w:abstractNumId w:val="5"/>
   </w:num>
-  <w:num w:numId="9">
-    <w:abstractNumId w:val="9"/>
-  </w:num>
-  <w:num w:numId="10">
-    <w:abstractNumId w:val="12"/>
-  </w:num>
-  <w:num w:numId="11">
+  <w:num w:numId="13">
     <w:abstractNumId w:val="6"/>
   </w:num>
-  <w:num w:numId="12">
+  <w:num w:numId="14">
     <w:abstractNumId w:val="4"/>
   </w:num>
-  <w:num w:numId="13">
-    <w:abstractNumId w:val="5"/>
+  <w:num w:numId="15">
+    <w:abstractNumId w:val="12"/>
   </w:num>
 </w:numbering>
 </file>
@@ -3836,6 +4163,29 @@
       <w:szCs w:val="18"/>
     </w:rPr>
   </w:style>
+  <w:style w:type="character" w:styleId="Hyperlink">
+    <w:name w:val="Hyperlink"/>
+    <w:basedOn w:val="DefaultParagraphFont"/>
+    <w:uiPriority w:val="99"/>
+    <w:unhideWhenUsed/>
+    <w:rsid w:val="007B01AC"/>
+    <w:rPr>
+      <w:color w:val="0563C1" w:themeColor="hyperlink"/>
+      <w:u w:val="single"/>
+    </w:rPr>
+  </w:style>
+  <w:style w:type="character" w:styleId="FollowedHyperlink">
+    <w:name w:val="FollowedHyperlink"/>
+    <w:basedOn w:val="DefaultParagraphFont"/>
+    <w:uiPriority w:val="99"/>
+    <w:semiHidden/>
+    <w:unhideWhenUsed/>
+    <w:rsid w:val="007B01AC"/>
+    <w:rPr>
+      <w:color w:val="954F72" w:themeColor="followedHyperlink"/>
+      <w:u w:val="single"/>
+    </w:rPr>
+  </w:style>
 </w:styles>
 </file>
 
@@ -4105,7 +4455,7 @@
 </file>
 
 <file path=customXml/itemProps1.xml><?xml version="1.0" encoding="utf-8"?>
-<ds:datastoreItem xmlns:ds="http://schemas.openxmlformats.org/officeDocument/2006/customXml" ds:itemID="{587498B1-5E17-40FB-BA93-4F5EB1204F8F}">
+<ds:datastoreItem xmlns:ds="http://schemas.openxmlformats.org/officeDocument/2006/customXml" ds:itemID="{0836509F-9A11-406A-95F3-A16C0D20A404}">
   <ds:schemaRefs>
     <ds:schemaRef ds:uri="http://schemas.openxmlformats.org/officeDocument/2006/bibliography"/>
   </ds:schemaRefs>

</xml_diff>

<commit_message>
Working on cover letter
</commit_message>
<xml_diff>
--- a/Lessons/Job Search/Resume_Spring2017.docx
+++ b/Lessons/Job Search/Resume_Spring2017.docx
@@ -1,6 +1,6 @@
 
 <file path=word/document.xml><?xml version="1.0" encoding="utf-8"?>
-<w:document xmlns:wpc="http://schemas.microsoft.com/office/word/2010/wordprocessingCanvas" xmlns:cx="http://schemas.microsoft.com/office/drawing/2014/chartex" xmlns:mc="http://schemas.openxmlformats.org/markup-compatibility/2006" xmlns:o="urn:schemas-microsoft-com:office:office" xmlns:r="http://schemas.openxmlformats.org/officeDocument/2006/relationships" xmlns:m="http://schemas.openxmlformats.org/officeDocument/2006/math" xmlns:v="urn:schemas-microsoft-com:vml" xmlns:wp14="http://schemas.microsoft.com/office/word/2010/wordprocessingDrawing" xmlns:wp="http://schemas.openxmlformats.org/drawingml/2006/wordprocessingDrawing" xmlns:w10="urn:schemas-microsoft-com:office:word" xmlns:w="http://schemas.openxmlformats.org/wordprocessingml/2006/main" xmlns:w14="http://schemas.microsoft.com/office/word/2010/wordml" xmlns:w15="http://schemas.microsoft.com/office/word/2012/wordml" xmlns:w16se="http://schemas.microsoft.com/office/word/2015/wordml/symex" xmlns:wpg="http://schemas.microsoft.com/office/word/2010/wordprocessingGroup" xmlns:wpi="http://schemas.microsoft.com/office/word/2010/wordprocessingInk" xmlns:wne="http://schemas.microsoft.com/office/word/2006/wordml" xmlns:wps="http://schemas.microsoft.com/office/word/2010/wordprocessingShape" mc:Ignorable="w14 w15 w16se wp14">
+<w:document xmlns:wpc="http://schemas.microsoft.com/office/word/2010/wordprocessingCanvas" xmlns:cx="http://schemas.microsoft.com/office/drawing/2014/chartex" xmlns:cx1="http://schemas.microsoft.com/office/drawing/2015/9/8/chartex" xmlns:mc="http://schemas.openxmlformats.org/markup-compatibility/2006" xmlns:o="urn:schemas-microsoft-com:office:office" xmlns:r="http://schemas.openxmlformats.org/officeDocument/2006/relationships" xmlns:m="http://schemas.openxmlformats.org/officeDocument/2006/math" xmlns:v="urn:schemas-microsoft-com:vml" xmlns:wp14="http://schemas.microsoft.com/office/word/2010/wordprocessingDrawing" xmlns:wp="http://schemas.openxmlformats.org/drawingml/2006/wordprocessingDrawing" xmlns:w10="urn:schemas-microsoft-com:office:word" xmlns:w="http://schemas.openxmlformats.org/wordprocessingml/2006/main" xmlns:w14="http://schemas.microsoft.com/office/word/2010/wordml" xmlns:w15="http://schemas.microsoft.com/office/word/2012/wordml" xmlns:w16se="http://schemas.microsoft.com/office/word/2015/wordml/symex" xmlns:wpg="http://schemas.microsoft.com/office/word/2010/wordprocessingGroup" xmlns:wpi="http://schemas.microsoft.com/office/word/2010/wordprocessingInk" xmlns:wne="http://schemas.microsoft.com/office/word/2006/wordml" xmlns:wps="http://schemas.microsoft.com/office/word/2010/wordprocessingShape" mc:Ignorable="w14 w15 w16se wp14">
   <w:body>
     <w:p>
       <w:pPr>
@@ -39,7 +39,7 @@
           <w:sz w:val="21"/>
           <w:szCs w:val="21"/>
         </w:rPr>
-        <w:t xml:space="preserve">East Peoria, </w:t>
+        <w:t xml:space="preserve">Huntsville, </w:t>
       </w:r>
       <w:proofErr w:type="gramStart"/>
       <w:r>
@@ -48,7 +48,7 @@
           <w:sz w:val="21"/>
           <w:szCs w:val="21"/>
         </w:rPr>
-        <w:t xml:space="preserve">Il </w:t>
+        <w:t>AL</w:t>
       </w:r>
       <w:r>
         <w:rPr>
@@ -64,7 +64,7 @@
           <w:sz w:val="21"/>
           <w:szCs w:val="21"/>
         </w:rPr>
-        <w:t>•</w:t>
+        <w:t xml:space="preserve"> •</w:t>
       </w:r>
       <w:proofErr w:type="gramEnd"/>
       <w:r>
@@ -374,26 +374,17 @@
     </w:p>
     <w:p>
       <w:pPr>
-        <w:spacing w:after="0" w:line="22" w:lineRule="atLeast"/>
-        <w:rPr>
-          <w:rFonts w:ascii="Times New Roman" w:hAnsi="Times New Roman" w:cs="Times New Roman"/>
-        </w:rPr>
-      </w:pPr>
-      <w:proofErr w:type="spellStart"/>
-      <w:r>
-        <w:rPr>
-          <w:rFonts w:ascii="Times New Roman" w:hAnsi="Times New Roman" w:cs="Times New Roman"/>
-          <w:b/>
-        </w:rPr>
-        <w:t>Udacity</w:t>
-      </w:r>
-      <w:proofErr w:type="spellEnd"/>
-      <w:r>
-        <w:rPr>
-          <w:rFonts w:ascii="Times New Roman" w:hAnsi="Times New Roman" w:cs="Times New Roman"/>
-          <w:b/>
-        </w:rPr>
-        <w:t xml:space="preserve"> Data Analyst Nanodegree</w:t>
+        <w:spacing w:after="0" w:line="360" w:lineRule="auto"/>
+        <w:rPr>
+          <w:rFonts w:ascii="Times New Roman" w:hAnsi="Times New Roman" w:cs="Times New Roman"/>
+        </w:rPr>
+      </w:pPr>
+      <w:r>
+        <w:rPr>
+          <w:rFonts w:ascii="Times New Roman" w:hAnsi="Times New Roman" w:cs="Times New Roman"/>
+          <w:b/>
+        </w:rPr>
+        <w:t>Udacity Data Analyst Nanodegree</w:t>
       </w:r>
       <w:r>
         <w:rPr>
@@ -431,29 +422,31 @@
         </w:rPr>
         <w:t xml:space="preserve">GitHub Portfolio: </w:t>
       </w:r>
-      <w:hyperlink r:id="rId9" w:history="1">
-        <w:r>
-          <w:rPr>
-            <w:rStyle w:val="Hyperlink"/>
-            <w:rFonts w:ascii="Times New Roman" w:hAnsi="Times New Roman" w:cs="Times New Roman"/>
-          </w:rPr>
-          <w:t>https://go</w:t>
-        </w:r>
-        <w:r>
-          <w:rPr>
-            <w:rStyle w:val="Hyperlink"/>
-            <w:rFonts w:ascii="Times New Roman" w:hAnsi="Times New Roman" w:cs="Times New Roman"/>
-          </w:rPr>
-          <w:t>o</w:t>
-        </w:r>
-        <w:r>
-          <w:rPr>
-            <w:rStyle w:val="Hyperlink"/>
-            <w:rFonts w:ascii="Times New Roman" w:hAnsi="Times New Roman" w:cs="Times New Roman"/>
-          </w:rPr>
-          <w:t>.gl/eOGnvA</w:t>
-        </w:r>
-      </w:hyperlink>
+      <w:r>
+        <w:fldChar w:fldCharType="begin"/>
+      </w:r>
+      <w:r>
+        <w:instrText>HYPERLINK "https://goo.gl/eOGnvA"</w:instrText>
+      </w:r>
+      <w:r>
+        <w:fldChar w:fldCharType="separate"/>
+      </w:r>
+      <w:r>
+        <w:rPr>
+          <w:rStyle w:val="Hyperlink"/>
+          <w:rFonts w:ascii="Times New Roman" w:hAnsi="Times New Roman" w:cs="Times New Roman"/>
+        </w:rPr>
+        <w:t>https://goo.gl/eOGnvA</w:t>
+      </w:r>
+      <w:r>
+        <w:rPr>
+          <w:rStyle w:val="Hyperlink"/>
+          <w:rFonts w:ascii="Times New Roman" w:hAnsi="Times New Roman" w:cs="Times New Roman"/>
+        </w:rPr>
+        <w:fldChar w:fldCharType="end"/>
+      </w:r>
+      <w:bookmarkStart w:id="0" w:name="_GoBack"/>
+      <w:bookmarkEnd w:id="0"/>
       <w:r>
         <w:rPr>
           <w:rFonts w:ascii="Times New Roman" w:hAnsi="Times New Roman" w:cs="Times New Roman"/>
@@ -470,15 +463,7 @@
     </w:p>
     <w:p>
       <w:pPr>
-        <w:spacing w:after="0" w:line="22" w:lineRule="atLeast"/>
-        <w:rPr>
-          <w:rFonts w:ascii="Times New Roman" w:hAnsi="Times New Roman" w:cs="Times New Roman"/>
-        </w:rPr>
-      </w:pPr>
-    </w:p>
-    <w:p>
-      <w:pPr>
-        <w:spacing w:after="0" w:line="22" w:lineRule="atLeast"/>
+        <w:spacing w:after="0" w:line="240" w:lineRule="auto"/>
         <w:rPr>
           <w:rFonts w:ascii="Times New Roman" w:hAnsi="Times New Roman" w:cs="Times New Roman"/>
         </w:rPr>
@@ -494,7 +479,19 @@
         <w:rPr>
           <w:rFonts w:ascii="Times New Roman" w:hAnsi="Times New Roman" w:cs="Times New Roman"/>
         </w:rPr>
-        <w:t>: Aero/gas dynamics, f</w:t>
+        <w:t xml:space="preserve">: Aero/gas dynamics, </w:t>
+      </w:r>
+      <w:r>
+        <w:rPr>
+          <w:rFonts w:ascii="Times New Roman" w:hAnsi="Times New Roman" w:cs="Times New Roman"/>
+        </w:rPr>
+        <w:t xml:space="preserve">mechanical design and analysis, </w:t>
+      </w:r>
+      <w:r>
+        <w:rPr>
+          <w:rFonts w:ascii="Times New Roman" w:hAnsi="Times New Roman" w:cs="Times New Roman"/>
+        </w:rPr>
+        <w:t>f</w:t>
       </w:r>
       <w:r>
         <w:rPr>
@@ -506,19 +503,19 @@
         <w:rPr>
           <w:rFonts w:ascii="Times New Roman" w:hAnsi="Times New Roman" w:cs="Times New Roman"/>
         </w:rPr>
-        <w:t>, mechanic</w:t>
-      </w:r>
-      <w:r>
-        <w:rPr>
-          <w:rFonts w:ascii="Times New Roman" w:hAnsi="Times New Roman" w:cs="Times New Roman"/>
-        </w:rPr>
-        <w:t xml:space="preserve">al analysis, numerical methods, heat transfer, flight mechanics, </w:t>
-      </w:r>
-      <w:r>
-        <w:rPr>
-          <w:rFonts w:ascii="Times New Roman" w:hAnsi="Times New Roman" w:cs="Times New Roman"/>
-        </w:rPr>
-        <w:t>orbital dynamics, statics, design of fluid thermal elements, aerostructures</w:t>
+        <w:t xml:space="preserve">, </w:t>
+      </w:r>
+      <w:r>
+        <w:rPr>
+          <w:rFonts w:ascii="Times New Roman" w:hAnsi="Times New Roman" w:cs="Times New Roman"/>
+        </w:rPr>
+        <w:t xml:space="preserve">numerical methods, heat transfer, flight mechanics, </w:t>
+      </w:r>
+      <w:r>
+        <w:rPr>
+          <w:rFonts w:ascii="Times New Roman" w:hAnsi="Times New Roman" w:cs="Times New Roman"/>
+        </w:rPr>
+        <w:t>orbital dynamics, statics, fluid thermal elements, aerostructures</w:t>
       </w:r>
     </w:p>
     <w:p>
@@ -653,7 +650,19 @@
         <w:rPr>
           <w:rFonts w:ascii="Times New Roman" w:hAnsi="Times New Roman" w:cs="Times New Roman"/>
         </w:rPr>
-        <w:t xml:space="preserve"> mission launching on</w:t>
+        <w:t xml:space="preserve"> </w:t>
+      </w:r>
+      <w:r>
+        <w:rPr>
+          <w:rFonts w:ascii="Times New Roman" w:hAnsi="Times New Roman" w:cs="Times New Roman"/>
+        </w:rPr>
+        <w:t>satellite</w:t>
+      </w:r>
+      <w:r>
+        <w:rPr>
+          <w:rFonts w:ascii="Times New Roman" w:hAnsi="Times New Roman" w:cs="Times New Roman"/>
+        </w:rPr>
+        <w:t xml:space="preserve"> launching on</w:t>
       </w:r>
       <w:r>
         <w:rPr>
@@ -679,19 +688,49 @@
         <w:rPr>
           <w:rFonts w:ascii="Times New Roman" w:hAnsi="Times New Roman" w:cs="Times New Roman"/>
         </w:rPr>
-        <w:t>Responsible for verification and validation of</w:t>
-      </w:r>
-      <w:r>
-        <w:rPr>
-          <w:rFonts w:ascii="Times New Roman" w:hAnsi="Times New Roman" w:cs="Times New Roman"/>
-        </w:rPr>
-        <w:t xml:space="preserve"> guidance and control</w:t>
-      </w:r>
-      <w:r>
-        <w:rPr>
-          <w:rFonts w:ascii="Times New Roman" w:hAnsi="Times New Roman" w:cs="Times New Roman"/>
-        </w:rPr>
-        <w:t xml:space="preserve"> Matlab/Simulink model</w:t>
+        <w:t>Responsible for</w:t>
+      </w:r>
+      <w:r>
+        <w:rPr>
+          <w:rFonts w:ascii="Times New Roman" w:hAnsi="Times New Roman" w:cs="Times New Roman"/>
+        </w:rPr>
+        <w:t xml:space="preserve"> validation of</w:t>
+      </w:r>
+      <w:r>
+        <w:rPr>
+          <w:rFonts w:ascii="Times New Roman" w:hAnsi="Times New Roman" w:cs="Times New Roman"/>
+        </w:rPr>
+        <w:t xml:space="preserve"> </w:t>
+      </w:r>
+      <w:r>
+        <w:rPr>
+          <w:rFonts w:ascii="Times New Roman" w:hAnsi="Times New Roman" w:cs="Times New Roman"/>
+        </w:rPr>
+        <w:t>Attitude Control</w:t>
+      </w:r>
+      <w:r>
+        <w:rPr>
+          <w:rFonts w:ascii="Times New Roman" w:hAnsi="Times New Roman" w:cs="Times New Roman"/>
+        </w:rPr>
+        <w:t xml:space="preserve"> Matlab/Simulink </w:t>
+      </w:r>
+      <w:r>
+        <w:rPr>
+          <w:rFonts w:ascii="Times New Roman" w:hAnsi="Times New Roman" w:cs="Times New Roman"/>
+        </w:rPr>
+        <w:t xml:space="preserve">model </w:t>
+      </w:r>
+      <w:r>
+        <w:rPr>
+          <w:rFonts w:ascii="Times New Roman" w:hAnsi="Times New Roman" w:cs="Times New Roman"/>
+        </w:rPr>
+        <w:t>and hardware/sensors</w:t>
+      </w:r>
+      <w:r>
+        <w:rPr>
+          <w:rFonts w:ascii="Times New Roman" w:hAnsi="Times New Roman" w:cs="Times New Roman"/>
+        </w:rPr>
+        <w:t xml:space="preserve"> tests</w:t>
       </w:r>
     </w:p>
     <w:p>
@@ -711,13 +750,7 @@
         <w:rPr>
           <w:rFonts w:ascii="Times New Roman" w:hAnsi="Times New Roman" w:cs="Times New Roman"/>
         </w:rPr>
-        <w:t>Performed data analysis</w:t>
-      </w:r>
-      <w:r>
-        <w:rPr>
-          <w:rFonts w:ascii="Times New Roman" w:hAnsi="Times New Roman" w:cs="Times New Roman"/>
-        </w:rPr>
-        <w:t xml:space="preserve"> and numerous trade studies for solar sailing missions using Python</w:t>
+        <w:t>Developed scripts to model mission concept of operations in MATLAB and Python</w:t>
       </w:r>
     </w:p>
     <w:p>
@@ -1317,7 +1350,7 @@
         <w:rPr>
           <w:rFonts w:ascii="Times New Roman" w:hAnsi="Times New Roman" w:cs="Times New Roman"/>
         </w:rPr>
-        <w:t>Oversaw successful fabrication and flight testing of the aircraft</w:t>
+        <w:t>Oversaw successful fabrication and flight testing of aircraft</w:t>
       </w:r>
     </w:p>
     <w:p>
@@ -1555,13 +1588,27 @@
         <w:rPr>
           <w:rFonts w:ascii="Times New Roman" w:hAnsi="Times New Roman" w:cs="Times New Roman"/>
         </w:rPr>
-        <w:t xml:space="preserve">Working experience with CFD software, Solidworks, Microsoft Office, </w:t>
+        <w:t xml:space="preserve">Working experience with </w:t>
       </w:r>
       <w:proofErr w:type="spellStart"/>
       <w:r>
         <w:rPr>
           <w:rFonts w:ascii="Times New Roman" w:hAnsi="Times New Roman" w:cs="Times New Roman"/>
         </w:rPr>
+        <w:t>Solidworks</w:t>
+      </w:r>
+      <w:proofErr w:type="spellEnd"/>
+      <w:r>
+        <w:rPr>
+          <w:rFonts w:ascii="Times New Roman" w:hAnsi="Times New Roman" w:cs="Times New Roman"/>
+        </w:rPr>
+        <w:t xml:space="preserve">, Microsoft Office, </w:t>
+      </w:r>
+      <w:proofErr w:type="spellStart"/>
+      <w:r>
+        <w:rPr>
+          <w:rFonts w:ascii="Times New Roman" w:hAnsi="Times New Roman" w:cs="Times New Roman"/>
+        </w:rPr>
         <w:t>Git</w:t>
       </w:r>
       <w:proofErr w:type="spellEnd"/>
@@ -1570,6 +1617,12 @@
           <w:rFonts w:ascii="Times New Roman" w:hAnsi="Times New Roman" w:cs="Times New Roman"/>
         </w:rPr>
         <w:t>, SVN, STK</w:t>
+      </w:r>
+      <w:r>
+        <w:rPr>
+          <w:rFonts w:ascii="Times New Roman" w:hAnsi="Times New Roman" w:cs="Times New Roman"/>
+        </w:rPr>
+        <w:t>, CFD software</w:t>
       </w:r>
     </w:p>
     <w:p>
@@ -1588,21 +1641,7 @@
         <w:rPr>
           <w:rFonts w:ascii="Times New Roman" w:hAnsi="Times New Roman" w:cs="Times New Roman"/>
         </w:rPr>
-        <w:t xml:space="preserve">Proficient with Python, </w:t>
-      </w:r>
-      <w:proofErr w:type="spellStart"/>
-      <w:r>
-        <w:rPr>
-          <w:rFonts w:ascii="Times New Roman" w:hAnsi="Times New Roman" w:cs="Times New Roman"/>
-        </w:rPr>
-        <w:t>Matlab</w:t>
-      </w:r>
-      <w:proofErr w:type="spellEnd"/>
-      <w:r>
-        <w:rPr>
-          <w:rFonts w:ascii="Times New Roman" w:hAnsi="Times New Roman" w:cs="Times New Roman"/>
-        </w:rPr>
-        <w:t>, and R for statistical analysis, modeling, and data visualization</w:t>
+        <w:t>Proficient with Python, Matlab, and R for statistical analysis, modeling, and data visualization</w:t>
       </w:r>
     </w:p>
     <w:p>
@@ -1621,7 +1660,33 @@
         <w:rPr>
           <w:rFonts w:ascii="Times New Roman" w:hAnsi="Times New Roman" w:cs="Times New Roman"/>
         </w:rPr>
-        <w:t xml:space="preserve">Systems Tool Kit (STK) Master: Level 2 certified; Solidworks CAD modeling software </w:t>
+        <w:t xml:space="preserve">Systems Tool Kit (STK) </w:t>
+      </w:r>
+      <w:r>
+        <w:rPr>
+          <w:rFonts w:ascii="Times New Roman" w:hAnsi="Times New Roman" w:cs="Times New Roman"/>
+        </w:rPr>
+        <w:t>Master Certified</w:t>
+      </w:r>
+      <w:r>
+        <w:rPr>
+          <w:rFonts w:ascii="Times New Roman" w:hAnsi="Times New Roman" w:cs="Times New Roman"/>
+        </w:rPr>
+        <w:t xml:space="preserve">; </w:t>
+      </w:r>
+      <w:proofErr w:type="spellStart"/>
+      <w:r>
+        <w:rPr>
+          <w:rFonts w:ascii="Times New Roman" w:hAnsi="Times New Roman" w:cs="Times New Roman"/>
+        </w:rPr>
+        <w:t>Solidworks</w:t>
+      </w:r>
+      <w:proofErr w:type="spellEnd"/>
+      <w:r>
+        <w:rPr>
+          <w:rFonts w:ascii="Times New Roman" w:hAnsi="Times New Roman" w:cs="Times New Roman"/>
+        </w:rPr>
+        <w:t xml:space="preserve"> CAD modeling software </w:t>
       </w:r>
       <w:r>
         <w:rPr>
@@ -1743,19 +1808,11 @@
         <w:rPr>
           <w:rFonts w:ascii="Times New Roman" w:hAnsi="Times New Roman" w:cs="Times New Roman"/>
         </w:rPr>
-        <w:t>Competitive Ultramarathon runner: numerous podium finishes, pe</w:t>
-      </w:r>
-      <w:r>
-        <w:rPr>
-          <w:rFonts w:ascii="Times New Roman" w:hAnsi="Times New Roman" w:cs="Times New Roman"/>
-        </w:rPr>
-        <w:t>rsonal best 66 miles in 12 hours</w:t>
-      </w:r>
-      <w:bookmarkStart w:id="0" w:name="_GoBack"/>
-      <w:bookmarkEnd w:id="0"/>
+        <w:t>Competitive Ultramarathon runner: numerous podium finishes, personal best 66 miles in 12 hours</w:t>
+      </w:r>
     </w:p>
     <w:sectPr>
-      <w:footerReference w:type="default" r:id="rId10"/>
+      <w:footerReference w:type="default" r:id="rId9"/>
       <w:pgSz w:w="12240" w:h="15840"/>
       <w:pgMar w:top="1080" w:right="1440" w:bottom="1080" w:left="1440" w:header="0" w:footer="576" w:gutter="0"/>
       <w:cols w:space="720"/>
@@ -1767,7 +1824,7 @@
 </file>
 
 <file path=word/endnotes.xml><?xml version="1.0" encoding="utf-8"?>
-<w:endnotes xmlns:wpc="http://schemas.microsoft.com/office/word/2010/wordprocessingCanvas" xmlns:cx="http://schemas.microsoft.com/office/drawing/2014/chartex" xmlns:mc="http://schemas.openxmlformats.org/markup-compatibility/2006" xmlns:o="urn:schemas-microsoft-com:office:office" xmlns:r="http://schemas.openxmlformats.org/officeDocument/2006/relationships" xmlns:m="http://schemas.openxmlformats.org/officeDocument/2006/math" xmlns:v="urn:schemas-microsoft-com:vml" xmlns:wp14="http://schemas.microsoft.com/office/word/2010/wordprocessingDrawing" xmlns:wp="http://schemas.openxmlformats.org/drawingml/2006/wordprocessingDrawing" xmlns:w10="urn:schemas-microsoft-com:office:word" xmlns:w="http://schemas.openxmlformats.org/wordprocessingml/2006/main" xmlns:w14="http://schemas.microsoft.com/office/word/2010/wordml" xmlns:w15="http://schemas.microsoft.com/office/word/2012/wordml" xmlns:w16se="http://schemas.microsoft.com/office/word/2015/wordml/symex" xmlns:wpg="http://schemas.microsoft.com/office/word/2010/wordprocessingGroup" xmlns:wpi="http://schemas.microsoft.com/office/word/2010/wordprocessingInk" xmlns:wne="http://schemas.microsoft.com/office/word/2006/wordml" xmlns:wps="http://schemas.microsoft.com/office/word/2010/wordprocessingShape" mc:Ignorable="w14 w15 w16se wp14">
+<w:endnotes xmlns:wpc="http://schemas.microsoft.com/office/word/2010/wordprocessingCanvas" xmlns:cx="http://schemas.microsoft.com/office/drawing/2014/chartex" xmlns:cx1="http://schemas.microsoft.com/office/drawing/2015/9/8/chartex" xmlns:mc="http://schemas.openxmlformats.org/markup-compatibility/2006" xmlns:o="urn:schemas-microsoft-com:office:office" xmlns:r="http://schemas.openxmlformats.org/officeDocument/2006/relationships" xmlns:m="http://schemas.openxmlformats.org/officeDocument/2006/math" xmlns:v="urn:schemas-microsoft-com:vml" xmlns:wp14="http://schemas.microsoft.com/office/word/2010/wordprocessingDrawing" xmlns:wp="http://schemas.openxmlformats.org/drawingml/2006/wordprocessingDrawing" xmlns:w10="urn:schemas-microsoft-com:office:word" xmlns:w="http://schemas.openxmlformats.org/wordprocessingml/2006/main" xmlns:w14="http://schemas.microsoft.com/office/word/2010/wordml" xmlns:w15="http://schemas.microsoft.com/office/word/2012/wordml" xmlns:w16se="http://schemas.microsoft.com/office/word/2015/wordml/symex" xmlns:wpg="http://schemas.microsoft.com/office/word/2010/wordprocessingGroup" xmlns:wpi="http://schemas.microsoft.com/office/word/2010/wordprocessingInk" xmlns:wne="http://schemas.microsoft.com/office/word/2006/wordml" xmlns:wps="http://schemas.microsoft.com/office/word/2010/wordprocessingShape" mc:Ignorable="w14 w15 w16se wp14">
   <w:endnote w:type="separator" w:id="-1">
     <w:p>
       <w:pPr>
@@ -1792,7 +1849,7 @@
 </file>
 
 <file path=word/footer1.xml><?xml version="1.0" encoding="utf-8"?>
-<w:ftr xmlns:wpc="http://schemas.microsoft.com/office/word/2010/wordprocessingCanvas" xmlns:cx="http://schemas.microsoft.com/office/drawing/2014/chartex" xmlns:mc="http://schemas.openxmlformats.org/markup-compatibility/2006" xmlns:o="urn:schemas-microsoft-com:office:office" xmlns:r="http://schemas.openxmlformats.org/officeDocument/2006/relationships" xmlns:m="http://schemas.openxmlformats.org/officeDocument/2006/math" xmlns:v="urn:schemas-microsoft-com:vml" xmlns:wp14="http://schemas.microsoft.com/office/word/2010/wordprocessingDrawing" xmlns:wp="http://schemas.openxmlformats.org/drawingml/2006/wordprocessingDrawing" xmlns:w10="urn:schemas-microsoft-com:office:word" xmlns:w="http://schemas.openxmlformats.org/wordprocessingml/2006/main" xmlns:w14="http://schemas.microsoft.com/office/word/2010/wordml" xmlns:w15="http://schemas.microsoft.com/office/word/2012/wordml" xmlns:w16se="http://schemas.microsoft.com/office/word/2015/wordml/symex" xmlns:wpg="http://schemas.microsoft.com/office/word/2010/wordprocessingGroup" xmlns:wpi="http://schemas.microsoft.com/office/word/2010/wordprocessingInk" xmlns:wne="http://schemas.microsoft.com/office/word/2006/wordml" xmlns:wps="http://schemas.microsoft.com/office/word/2010/wordprocessingShape" mc:Ignorable="w14 w15 w16se wp14">
+<w:ftr xmlns:wpc="http://schemas.microsoft.com/office/word/2010/wordprocessingCanvas" xmlns:cx="http://schemas.microsoft.com/office/drawing/2014/chartex" xmlns:cx1="http://schemas.microsoft.com/office/drawing/2015/9/8/chartex" xmlns:mc="http://schemas.openxmlformats.org/markup-compatibility/2006" xmlns:o="urn:schemas-microsoft-com:office:office" xmlns:r="http://schemas.openxmlformats.org/officeDocument/2006/relationships" xmlns:m="http://schemas.openxmlformats.org/officeDocument/2006/math" xmlns:v="urn:schemas-microsoft-com:vml" xmlns:wp14="http://schemas.microsoft.com/office/word/2010/wordprocessingDrawing" xmlns:wp="http://schemas.openxmlformats.org/drawingml/2006/wordprocessingDrawing" xmlns:w10="urn:schemas-microsoft-com:office:word" xmlns:w="http://schemas.openxmlformats.org/wordprocessingml/2006/main" xmlns:w14="http://schemas.microsoft.com/office/word/2010/wordml" xmlns:w15="http://schemas.microsoft.com/office/word/2012/wordml" xmlns:w16se="http://schemas.microsoft.com/office/word/2015/wordml/symex" xmlns:wpg="http://schemas.microsoft.com/office/word/2010/wordprocessingGroup" xmlns:wpi="http://schemas.microsoft.com/office/word/2010/wordprocessingInk" xmlns:wne="http://schemas.microsoft.com/office/word/2006/wordml" xmlns:wps="http://schemas.microsoft.com/office/word/2010/wordprocessingShape" mc:Ignorable="w14 w15 w16se wp14">
   <w:p>
     <w:pPr>
       <w:pStyle w:val="Footer"/>
@@ -1805,7 +1862,7 @@
 </file>
 
 <file path=word/footnotes.xml><?xml version="1.0" encoding="utf-8"?>
-<w:footnotes xmlns:wpc="http://schemas.microsoft.com/office/word/2010/wordprocessingCanvas" xmlns:cx="http://schemas.microsoft.com/office/drawing/2014/chartex" xmlns:mc="http://schemas.openxmlformats.org/markup-compatibility/2006" xmlns:o="urn:schemas-microsoft-com:office:office" xmlns:r="http://schemas.openxmlformats.org/officeDocument/2006/relationships" xmlns:m="http://schemas.openxmlformats.org/officeDocument/2006/math" xmlns:v="urn:schemas-microsoft-com:vml" xmlns:wp14="http://schemas.microsoft.com/office/word/2010/wordprocessingDrawing" xmlns:wp="http://schemas.openxmlformats.org/drawingml/2006/wordprocessingDrawing" xmlns:w10="urn:schemas-microsoft-com:office:word" xmlns:w="http://schemas.openxmlformats.org/wordprocessingml/2006/main" xmlns:w14="http://schemas.microsoft.com/office/word/2010/wordml" xmlns:w15="http://schemas.microsoft.com/office/word/2012/wordml" xmlns:w16se="http://schemas.microsoft.com/office/word/2015/wordml/symex" xmlns:wpg="http://schemas.microsoft.com/office/word/2010/wordprocessingGroup" xmlns:wpi="http://schemas.microsoft.com/office/word/2010/wordprocessingInk" xmlns:wne="http://schemas.microsoft.com/office/word/2006/wordml" xmlns:wps="http://schemas.microsoft.com/office/word/2010/wordprocessingShape" mc:Ignorable="w14 w15 w16se wp14">
+<w:footnotes xmlns:wpc="http://schemas.microsoft.com/office/word/2010/wordprocessingCanvas" xmlns:cx="http://schemas.microsoft.com/office/drawing/2014/chartex" xmlns:cx1="http://schemas.microsoft.com/office/drawing/2015/9/8/chartex" xmlns:mc="http://schemas.openxmlformats.org/markup-compatibility/2006" xmlns:o="urn:schemas-microsoft-com:office:office" xmlns:r="http://schemas.openxmlformats.org/officeDocument/2006/relationships" xmlns:m="http://schemas.openxmlformats.org/officeDocument/2006/math" xmlns:v="urn:schemas-microsoft-com:vml" xmlns:wp14="http://schemas.microsoft.com/office/word/2010/wordprocessingDrawing" xmlns:wp="http://schemas.openxmlformats.org/drawingml/2006/wordprocessingDrawing" xmlns:w10="urn:schemas-microsoft-com:office:word" xmlns:w="http://schemas.openxmlformats.org/wordprocessingml/2006/main" xmlns:w14="http://schemas.microsoft.com/office/word/2010/wordml" xmlns:w15="http://schemas.microsoft.com/office/word/2012/wordml" xmlns:w16se="http://schemas.microsoft.com/office/word/2015/wordml/symex" xmlns:wpg="http://schemas.microsoft.com/office/word/2010/wordprocessingGroup" xmlns:wpi="http://schemas.microsoft.com/office/word/2010/wordprocessingInk" xmlns:wne="http://schemas.microsoft.com/office/word/2006/wordml" xmlns:wps="http://schemas.microsoft.com/office/word/2010/wordprocessingShape" mc:Ignorable="w14 w15 w16se wp14">
   <w:footnote w:type="separator" w:id="-1">
     <w:p>
       <w:pPr>
@@ -1830,7 +1887,7 @@
 </file>
 
 <file path=word/numbering.xml><?xml version="1.0" encoding="utf-8"?>
-<w:numbering xmlns:wpc="http://schemas.microsoft.com/office/word/2010/wordprocessingCanvas" xmlns:cx="http://schemas.microsoft.com/office/drawing/2014/chartex" xmlns:mc="http://schemas.openxmlformats.org/markup-compatibility/2006" xmlns:o="urn:schemas-microsoft-com:office:office" xmlns:r="http://schemas.openxmlformats.org/officeDocument/2006/relationships" xmlns:m="http://schemas.openxmlformats.org/officeDocument/2006/math" xmlns:v="urn:schemas-microsoft-com:vml" xmlns:wp14="http://schemas.microsoft.com/office/word/2010/wordprocessingDrawing" xmlns:wp="http://schemas.openxmlformats.org/drawingml/2006/wordprocessingDrawing" xmlns:w10="urn:schemas-microsoft-com:office:word" xmlns:w="http://schemas.openxmlformats.org/wordprocessingml/2006/main" xmlns:w14="http://schemas.microsoft.com/office/word/2010/wordml" xmlns:w15="http://schemas.microsoft.com/office/word/2012/wordml" xmlns:w16se="http://schemas.microsoft.com/office/word/2015/wordml/symex" xmlns:wpg="http://schemas.microsoft.com/office/word/2010/wordprocessingGroup" xmlns:wpi="http://schemas.microsoft.com/office/word/2010/wordprocessingInk" xmlns:wne="http://schemas.microsoft.com/office/word/2006/wordml" xmlns:wps="http://schemas.microsoft.com/office/word/2010/wordprocessingShape" mc:Ignorable="w14 w15 w16se wp14">
+<w:numbering xmlns:wpc="http://schemas.microsoft.com/office/word/2010/wordprocessingCanvas" xmlns:cx="http://schemas.microsoft.com/office/drawing/2014/chartex" xmlns:cx1="http://schemas.microsoft.com/office/drawing/2015/9/8/chartex" xmlns:mc="http://schemas.openxmlformats.org/markup-compatibility/2006" xmlns:o="urn:schemas-microsoft-com:office:office" xmlns:r="http://schemas.openxmlformats.org/officeDocument/2006/relationships" xmlns:m="http://schemas.openxmlformats.org/officeDocument/2006/math" xmlns:v="urn:schemas-microsoft-com:vml" xmlns:wp14="http://schemas.microsoft.com/office/word/2010/wordprocessingDrawing" xmlns:wp="http://schemas.openxmlformats.org/drawingml/2006/wordprocessingDrawing" xmlns:w10="urn:schemas-microsoft-com:office:word" xmlns:w="http://schemas.openxmlformats.org/wordprocessingml/2006/main" xmlns:w14="http://schemas.microsoft.com/office/word/2010/wordml" xmlns:w15="http://schemas.microsoft.com/office/word/2012/wordml" xmlns:w16se="http://schemas.microsoft.com/office/word/2015/wordml/symex" xmlns:wpg="http://schemas.microsoft.com/office/word/2010/wordprocessingGroup" xmlns:wpi="http://schemas.microsoft.com/office/word/2010/wordprocessingInk" xmlns:wne="http://schemas.microsoft.com/office/word/2006/wordml" xmlns:wps="http://schemas.microsoft.com/office/word/2010/wordprocessingShape" mc:Ignorable="w14 w15 w16se wp14">
   <w:abstractNum w:abstractNumId="0" w15:restartNumberingAfterBreak="0">
     <w:nsid w:val="01AB342D"/>
     <w:multiLevelType w:val="multilevel"/>
@@ -4455,7 +4512,7 @@
 </file>
 
 <file path=customXml/itemProps1.xml><?xml version="1.0" encoding="utf-8"?>
-<ds:datastoreItem xmlns:ds="http://schemas.openxmlformats.org/officeDocument/2006/customXml" ds:itemID="{0836509F-9A11-406A-95F3-A16C0D20A404}">
+<ds:datastoreItem xmlns:ds="http://schemas.openxmlformats.org/officeDocument/2006/customXml" ds:itemID="{5C7AA4EB-9DB7-4701-A867-7C45557E162B}">
   <ds:schemaRefs>
     <ds:schemaRef ds:uri="http://schemas.openxmlformats.org/officeDocument/2006/bibliography"/>
   </ds:schemaRefs>

</xml_diff>

<commit_message>
Updated Resume to reflect portfolio
</commit_message>
<xml_diff>
--- a/Lessons/Job Search/Resume_Spring2017.docx
+++ b/Lessons/Job Search/Resume_Spring2017.docx
@@ -420,46 +420,28 @@
           <w:rFonts w:ascii="Times New Roman" w:hAnsi="Times New Roman" w:cs="Times New Roman"/>
           <w:b/>
         </w:rPr>
+        <w:t xml:space="preserve">  </w:t>
+      </w:r>
+      <w:r>
+        <w:rPr>
+          <w:rFonts w:ascii="Times New Roman" w:hAnsi="Times New Roman" w:cs="Times New Roman"/>
+          <w:b/>
+        </w:rPr>
         <w:t xml:space="preserve">GitHub Portfolio: </w:t>
       </w:r>
-      <w:r>
-        <w:fldChar w:fldCharType="begin"/>
-      </w:r>
-      <w:r>
-        <w:instrText>HYPERLINK "https://goo.gl/eOGnvA"</w:instrText>
-      </w:r>
-      <w:r>
-        <w:fldChar w:fldCharType="separate"/>
-      </w:r>
-      <w:r>
-        <w:rPr>
-          <w:rStyle w:val="Hyperlink"/>
-          <w:rFonts w:ascii="Times New Roman" w:hAnsi="Times New Roman" w:cs="Times New Roman"/>
-        </w:rPr>
-        <w:t>https://goo.gl/eOGnvA</w:t>
-      </w:r>
-      <w:r>
-        <w:rPr>
-          <w:rStyle w:val="Hyperlink"/>
-          <w:rFonts w:ascii="Times New Roman" w:hAnsi="Times New Roman" w:cs="Times New Roman"/>
-        </w:rPr>
-        <w:fldChar w:fldCharType="end"/>
-      </w:r>
+      <w:hyperlink r:id="rId9" w:history="1">
+        <w:r>
+          <w:rPr>
+            <w:rStyle w:val="Hyperlink"/>
+            <w:rFonts w:ascii="Helvetica" w:hAnsi="Helvetica"/>
+            <w:sz w:val="20"/>
+            <w:szCs w:val="20"/>
+          </w:rPr>
+          <w:t>https://goo.gl/mc5p4N</w:t>
+        </w:r>
+      </w:hyperlink>
       <w:bookmarkStart w:id="0" w:name="_GoBack"/>
       <w:bookmarkEnd w:id="0"/>
-      <w:r>
-        <w:rPr>
-          <w:rFonts w:ascii="Times New Roman" w:hAnsi="Times New Roman" w:cs="Times New Roman"/>
-          <w:b/>
-        </w:rPr>
-        <w:t xml:space="preserve"> </w:t>
-      </w:r>
-      <w:r>
-        <w:rPr>
-          <w:rFonts w:ascii="Times New Roman" w:hAnsi="Times New Roman" w:cs="Times New Roman"/>
-        </w:rPr>
-        <w:tab/>
-      </w:r>
     </w:p>
     <w:p>
       <w:pPr>
@@ -1812,7 +1794,7 @@
       </w:r>
     </w:p>
     <w:sectPr>
-      <w:footerReference w:type="default" r:id="rId9"/>
+      <w:footerReference w:type="default" r:id="rId10"/>
       <w:pgSz w:w="12240" w:h="15840"/>
       <w:pgMar w:top="1080" w:right="1440" w:bottom="1080" w:left="1440" w:header="0" w:footer="576" w:gutter="0"/>
       <w:cols w:space="720"/>
@@ -4041,7 +4023,6 @@
   <w:style w:type="character" w:default="1" w:styleId="DefaultParagraphFont">
     <w:name w:val="Default Paragraph Font"/>
     <w:uiPriority w:val="1"/>
-    <w:semiHidden/>
     <w:unhideWhenUsed/>
   </w:style>
   <w:style w:type="table" w:default="1" w:styleId="TableNormal">
@@ -4512,7 +4493,7 @@
 </file>
 
 <file path=customXml/itemProps1.xml><?xml version="1.0" encoding="utf-8"?>
-<ds:datastoreItem xmlns:ds="http://schemas.openxmlformats.org/officeDocument/2006/customXml" ds:itemID="{5C7AA4EB-9DB7-4701-A867-7C45557E162B}">
+<ds:datastoreItem xmlns:ds="http://schemas.openxmlformats.org/officeDocument/2006/customXml" ds:itemID="{22E7768C-6F8A-408C-A87E-EFAA12911496}">
   <ds:schemaRefs>
     <ds:schemaRef ds:uri="http://schemas.openxmlformats.org/officeDocument/2006/bibliography"/>
   </ds:schemaRefs>

</xml_diff>